<commit_message>
uml diag de class
</commit_message>
<xml_diff>
--- a/pour eval mercredi FR/aide memoire Evaluation Fil rouge.docx
+++ b/pour eval mercredi FR/aide memoire Evaluation Fil rouge.docx
@@ -3,268 +3,664 @@
 <w:document xmlns:wpc="http://schemas.microsoft.com/office/word/2010/wordprocessingCanvas" xmlns:mc="http://schemas.openxmlformats.org/markup-compatibility/2006" xmlns:o="urn:schemas-microsoft-com:office:office" xmlns:r="http://schemas.openxmlformats.org/officeDocument/2006/relationships" xmlns:m="http://schemas.openxmlformats.org/officeDocument/2006/math" xmlns:v="urn:schemas-microsoft-com:vml" xmlns:wp14="http://schemas.microsoft.com/office/word/2010/wordprocessingDrawing" xmlns:wp="http://schemas.openxmlformats.org/drawingml/2006/wordprocessingDrawing" xmlns:w10="urn:schemas-microsoft-com:office:word" xmlns:w="http://schemas.openxmlformats.org/wordprocessingml/2006/main" xmlns:w14="http://schemas.microsoft.com/office/word/2010/wordml" xmlns:wpg="http://schemas.microsoft.com/office/word/2010/wordprocessingGroup" xmlns:wpi="http://schemas.microsoft.com/office/word/2010/wordprocessingInk" xmlns:wne="http://schemas.microsoft.com/office/word/2006/wordml" xmlns:wps="http://schemas.microsoft.com/office/word/2010/wordprocessingShape" mc:Ignorable="w14 wp14">
   <w:body>
     <w:p>
-      <w:r>
+      <w:pPr>
+        <w:rPr>
+          <w:rFonts w:ascii="Times New Roman" w:hAnsi="Times New Roman" w:cs="Times New Roman"/>
+          <w:sz w:val="20"/>
+          <w:szCs w:val="20"/>
+        </w:rPr>
+      </w:pPr>
+      <w:r>
+        <w:rPr>
+          <w:rFonts w:ascii="Times New Roman" w:hAnsi="Times New Roman" w:cs="Times New Roman"/>
+          <w:sz w:val="20"/>
+          <w:szCs w:val="20"/>
+        </w:rPr>
         <w:t>Evaluation Fil rouge</w:t>
       </w:r>
     </w:p>
     <w:p>
       <w:pPr>
         <w:rPr>
+          <w:rFonts w:ascii="Times New Roman" w:hAnsi="Times New Roman" w:cs="Times New Roman"/>
           <w:b/>
-        </w:rPr>
-      </w:pPr>
-      <w:r>
-        <w:rPr>
+          <w:sz w:val="20"/>
+          <w:szCs w:val="20"/>
+        </w:rPr>
+      </w:pPr>
+      <w:r>
+        <w:rPr>
+          <w:rFonts w:ascii="Times New Roman" w:hAnsi="Times New Roman" w:cs="Times New Roman"/>
           <w:b/>
-        </w:rPr>
-        <w:t>I</w:t>
-      </w:r>
-      <w:r>
-        <w:rPr>
+          <w:sz w:val="20"/>
+          <w:szCs w:val="20"/>
+        </w:rPr>
+        <w:t>I-</w:t>
+      </w:r>
+      <w:r>
+        <w:rPr>
+          <w:rFonts w:ascii="Times New Roman" w:hAnsi="Times New Roman" w:cs="Times New Roman"/>
           <w:b/>
-        </w:rPr>
-        <w:t>-</w:t>
-      </w:r>
-      <w:r>
-        <w:rPr>
-          <w:b/>
+          <w:sz w:val="20"/>
+          <w:szCs w:val="20"/>
         </w:rPr>
         <w:t>Base de données SQL Server</w:t>
       </w:r>
     </w:p>
     <w:p>
+      <w:pPr>
+        <w:rPr>
+          <w:rFonts w:ascii="Times New Roman" w:hAnsi="Times New Roman" w:cs="Times New Roman"/>
+          <w:sz w:val="20"/>
+          <w:szCs w:val="20"/>
+        </w:rPr>
+      </w:pPr>
       <w:proofErr w:type="gramStart"/>
       <w:r>
+        <w:rPr>
+          <w:rFonts w:ascii="Times New Roman" w:hAnsi="Times New Roman" w:cs="Times New Roman"/>
+          <w:sz w:val="20"/>
+          <w:szCs w:val="20"/>
+        </w:rPr>
         <w:t>1)</w:t>
       </w:r>
       <w:r>
+        <w:rPr>
+          <w:rFonts w:ascii="Times New Roman" w:hAnsi="Times New Roman" w:cs="Times New Roman"/>
+          <w:sz w:val="20"/>
+          <w:szCs w:val="20"/>
+        </w:rPr>
         <w:t>Générer</w:t>
       </w:r>
       <w:proofErr w:type="gramEnd"/>
       <w:r>
+        <w:rPr>
+          <w:rFonts w:ascii="Times New Roman" w:hAnsi="Times New Roman" w:cs="Times New Roman"/>
+          <w:sz w:val="20"/>
+          <w:szCs w:val="20"/>
+        </w:rPr>
         <w:t xml:space="preserve"> un script :</w:t>
       </w:r>
     </w:p>
     <w:p>
-      <w:r>
+      <w:pPr>
+        <w:rPr>
+          <w:rFonts w:ascii="Times New Roman" w:hAnsi="Times New Roman" w:cs="Times New Roman"/>
+          <w:sz w:val="20"/>
+          <w:szCs w:val="20"/>
+        </w:rPr>
+      </w:pPr>
+      <w:r>
+        <w:rPr>
+          <w:rFonts w:ascii="Times New Roman" w:hAnsi="Times New Roman" w:cs="Times New Roman"/>
+          <w:sz w:val="20"/>
+          <w:szCs w:val="20"/>
+        </w:rPr>
         <w:t>Clic droit sur la base</w:t>
       </w:r>
     </w:p>
     <w:p>
-      <w:r>
+      <w:pPr>
+        <w:rPr>
+          <w:rFonts w:ascii="Times New Roman" w:hAnsi="Times New Roman" w:cs="Times New Roman"/>
+          <w:sz w:val="20"/>
+          <w:szCs w:val="20"/>
+        </w:rPr>
+      </w:pPr>
+      <w:r>
+        <w:rPr>
+          <w:rFonts w:ascii="Times New Roman" w:hAnsi="Times New Roman" w:cs="Times New Roman"/>
+          <w:sz w:val="20"/>
+          <w:szCs w:val="20"/>
+        </w:rPr>
         <w:t>Taches - Générer des scripts – base entière – Avancée schéma et données – enregistrer dans nouvelle requête</w:t>
       </w:r>
     </w:p>
     <w:p>
-      <w:r>
+      <w:pPr>
+        <w:rPr>
+          <w:rFonts w:ascii="Times New Roman" w:hAnsi="Times New Roman" w:cs="Times New Roman"/>
+          <w:sz w:val="20"/>
+          <w:szCs w:val="20"/>
+        </w:rPr>
+      </w:pPr>
+      <w:r>
+        <w:rPr>
+          <w:rFonts w:ascii="Times New Roman" w:hAnsi="Times New Roman" w:cs="Times New Roman"/>
+          <w:sz w:val="20"/>
+          <w:szCs w:val="20"/>
+        </w:rPr>
         <w:t>Modification à faire sur la génération de script automatique de SQL Server</w:t>
       </w:r>
     </w:p>
     <w:p>
-      <w:r>
+      <w:pPr>
+        <w:rPr>
+          <w:rFonts w:ascii="Times New Roman" w:hAnsi="Times New Roman" w:cs="Times New Roman"/>
+          <w:sz w:val="20"/>
+          <w:szCs w:val="20"/>
+        </w:rPr>
+      </w:pPr>
+      <w:r>
+        <w:rPr>
+          <w:rFonts w:ascii="Times New Roman" w:hAnsi="Times New Roman" w:cs="Times New Roman"/>
+          <w:sz w:val="20"/>
+          <w:szCs w:val="20"/>
+        </w:rPr>
         <w:t xml:space="preserve">/*SET DATEFORMAT </w:t>
       </w:r>
       <w:proofErr w:type="spellStart"/>
       <w:r>
+        <w:rPr>
+          <w:rFonts w:ascii="Times New Roman" w:hAnsi="Times New Roman" w:cs="Times New Roman"/>
+          <w:sz w:val="20"/>
+          <w:szCs w:val="20"/>
+        </w:rPr>
         <w:t>dmy</w:t>
       </w:r>
       <w:proofErr w:type="spellEnd"/>
       <w:r>
+        <w:rPr>
+          <w:rFonts w:ascii="Times New Roman" w:hAnsi="Times New Roman" w:cs="Times New Roman"/>
+          <w:sz w:val="20"/>
+          <w:szCs w:val="20"/>
+        </w:rPr>
         <w:t xml:space="preserve">;           pour le </w:t>
       </w:r>
       <w:proofErr w:type="spellStart"/>
       <w:r>
+        <w:rPr>
+          <w:rFonts w:ascii="Times New Roman" w:hAnsi="Times New Roman" w:cs="Times New Roman"/>
+          <w:sz w:val="20"/>
+          <w:szCs w:val="20"/>
+        </w:rPr>
         <w:t>francais</w:t>
       </w:r>
       <w:proofErr w:type="spellEnd"/>
       <w:r>
+        <w:rPr>
+          <w:rFonts w:ascii="Times New Roman" w:hAnsi="Times New Roman" w:cs="Times New Roman"/>
+          <w:sz w:val="20"/>
+          <w:szCs w:val="20"/>
+        </w:rPr>
         <w:t xml:space="preserve">*/ </w:t>
       </w:r>
     </w:p>
     <w:p>
-      <w:r>
+      <w:pPr>
+        <w:rPr>
+          <w:rFonts w:ascii="Times New Roman" w:hAnsi="Times New Roman" w:cs="Times New Roman"/>
+          <w:sz w:val="20"/>
+          <w:szCs w:val="20"/>
+        </w:rPr>
+      </w:pPr>
+      <w:r>
+        <w:rPr>
+          <w:rFonts w:ascii="Times New Roman" w:hAnsi="Times New Roman" w:cs="Times New Roman"/>
+          <w:sz w:val="20"/>
+          <w:szCs w:val="20"/>
+        </w:rPr>
         <w:t>/*SET DATEFORMAT YMD pour l'</w:t>
       </w:r>
       <w:proofErr w:type="spellStart"/>
       <w:r>
+        <w:rPr>
+          <w:rFonts w:ascii="Times New Roman" w:hAnsi="Times New Roman" w:cs="Times New Roman"/>
+          <w:sz w:val="20"/>
+          <w:szCs w:val="20"/>
+        </w:rPr>
         <w:t>autogeneration</w:t>
       </w:r>
       <w:proofErr w:type="spellEnd"/>
       <w:r>
+        <w:rPr>
+          <w:rFonts w:ascii="Times New Roman" w:hAnsi="Times New Roman" w:cs="Times New Roman"/>
+          <w:sz w:val="20"/>
+          <w:szCs w:val="20"/>
+        </w:rPr>
         <w:t xml:space="preserve"> */</w:t>
       </w:r>
     </w:p>
-    <w:p/>
-    <w:p>
-      <w:r>
+    <w:p>
+      <w:pPr>
+        <w:rPr>
+          <w:rFonts w:ascii="Times New Roman" w:hAnsi="Times New Roman" w:cs="Times New Roman"/>
+          <w:sz w:val="20"/>
+          <w:szCs w:val="20"/>
+        </w:rPr>
+      </w:pPr>
+    </w:p>
+    <w:p>
+      <w:pPr>
+        <w:rPr>
+          <w:rFonts w:ascii="Times New Roman" w:hAnsi="Times New Roman" w:cs="Times New Roman"/>
+          <w:sz w:val="20"/>
+          <w:szCs w:val="20"/>
+        </w:rPr>
+      </w:pPr>
+      <w:r>
+        <w:rPr>
+          <w:rFonts w:ascii="Times New Roman" w:hAnsi="Times New Roman" w:cs="Times New Roman"/>
+          <w:sz w:val="20"/>
+          <w:szCs w:val="20"/>
+        </w:rPr>
         <w:t>2- types de requêtes :</w:t>
       </w:r>
     </w:p>
     <w:p>
-      <w:proofErr w:type="spellStart"/>
-      <w:r>
+      <w:pPr>
+        <w:rPr>
+          <w:rFonts w:ascii="Times New Roman" w:hAnsi="Times New Roman" w:cs="Times New Roman"/>
+          <w:sz w:val="20"/>
+          <w:szCs w:val="20"/>
+        </w:rPr>
+      </w:pPr>
+      <w:proofErr w:type="spellStart"/>
+      <w:r>
+        <w:rPr>
+          <w:rFonts w:ascii="Times New Roman" w:hAnsi="Times New Roman" w:cs="Times New Roman"/>
+          <w:sz w:val="20"/>
+          <w:szCs w:val="20"/>
+        </w:rPr>
         <w:t>Creation</w:t>
       </w:r>
       <w:proofErr w:type="spellEnd"/>
       <w:r>
+        <w:rPr>
+          <w:rFonts w:ascii="Times New Roman" w:hAnsi="Times New Roman" w:cs="Times New Roman"/>
+          <w:sz w:val="20"/>
+          <w:szCs w:val="20"/>
+        </w:rPr>
         <w:t xml:space="preserve"> de table</w:t>
       </w:r>
     </w:p>
     <w:p>
-      <w:proofErr w:type="spellStart"/>
-      <w:r>
+      <w:pPr>
+        <w:rPr>
+          <w:rFonts w:ascii="Times New Roman" w:hAnsi="Times New Roman" w:cs="Times New Roman"/>
+          <w:sz w:val="20"/>
+          <w:szCs w:val="20"/>
+        </w:rPr>
+      </w:pPr>
+      <w:proofErr w:type="spellStart"/>
+      <w:r>
+        <w:rPr>
+          <w:rFonts w:ascii="Times New Roman" w:hAnsi="Times New Roman" w:cs="Times New Roman"/>
+          <w:sz w:val="20"/>
+          <w:szCs w:val="20"/>
+        </w:rPr>
         <w:t>create</w:t>
       </w:r>
       <w:proofErr w:type="spellEnd"/>
       <w:r>
+        <w:rPr>
+          <w:rFonts w:ascii="Times New Roman" w:hAnsi="Times New Roman" w:cs="Times New Roman"/>
+          <w:sz w:val="20"/>
+          <w:szCs w:val="20"/>
+        </w:rPr>
         <w:t xml:space="preserve"> table </w:t>
       </w:r>
       <w:proofErr w:type="spellStart"/>
       <w:r>
+        <w:rPr>
+          <w:rFonts w:ascii="Times New Roman" w:hAnsi="Times New Roman" w:cs="Times New Roman"/>
+          <w:sz w:val="20"/>
+          <w:szCs w:val="20"/>
+        </w:rPr>
         <w:t>bon_</w:t>
       </w:r>
       <w:proofErr w:type="gramStart"/>
       <w:r>
+        <w:rPr>
+          <w:rFonts w:ascii="Times New Roman" w:hAnsi="Times New Roman" w:cs="Times New Roman"/>
+          <w:sz w:val="20"/>
+          <w:szCs w:val="20"/>
+        </w:rPr>
         <w:t>livraison</w:t>
       </w:r>
       <w:proofErr w:type="spellEnd"/>
       <w:r>
+        <w:rPr>
+          <w:rFonts w:ascii="Times New Roman" w:hAnsi="Times New Roman" w:cs="Times New Roman"/>
+          <w:sz w:val="20"/>
+          <w:szCs w:val="20"/>
+        </w:rPr>
         <w:t>(</w:t>
       </w:r>
       <w:proofErr w:type="gramEnd"/>
     </w:p>
     <w:p>
-      <w:r>
+      <w:pPr>
+        <w:rPr>
+          <w:rFonts w:ascii="Times New Roman" w:hAnsi="Times New Roman" w:cs="Times New Roman"/>
+          <w:sz w:val="20"/>
+          <w:szCs w:val="20"/>
+        </w:rPr>
+      </w:pPr>
+      <w:r>
+        <w:rPr>
+          <w:rFonts w:ascii="Times New Roman" w:hAnsi="Times New Roman" w:cs="Times New Roman"/>
+          <w:sz w:val="20"/>
+          <w:szCs w:val="20"/>
+        </w:rPr>
         <w:tab/>
       </w:r>
       <w:proofErr w:type="spellStart"/>
       <w:proofErr w:type="gramStart"/>
       <w:r>
+        <w:rPr>
+          <w:rFonts w:ascii="Times New Roman" w:hAnsi="Times New Roman" w:cs="Times New Roman"/>
+          <w:sz w:val="20"/>
+          <w:szCs w:val="20"/>
+        </w:rPr>
         <w:t>livraison_id</w:t>
       </w:r>
       <w:proofErr w:type="spellEnd"/>
       <w:proofErr w:type="gramEnd"/>
       <w:r>
-        <w:t xml:space="preserve"> </w:t>
-      </w:r>
-      <w:proofErr w:type="spellStart"/>
-      <w:r>
+        <w:rPr>
+          <w:rFonts w:ascii="Times New Roman" w:hAnsi="Times New Roman" w:cs="Times New Roman"/>
+          <w:sz w:val="20"/>
+          <w:szCs w:val="20"/>
+        </w:rPr>
+        <w:t xml:space="preserve"> </w:t>
+      </w:r>
+      <w:proofErr w:type="spellStart"/>
+      <w:r>
+        <w:rPr>
+          <w:rFonts w:ascii="Times New Roman" w:hAnsi="Times New Roman" w:cs="Times New Roman"/>
+          <w:sz w:val="20"/>
+          <w:szCs w:val="20"/>
+        </w:rPr>
         <w:t>int</w:t>
       </w:r>
       <w:proofErr w:type="spellEnd"/>
       <w:r>
-        <w:t xml:space="preserve"> </w:t>
-      </w:r>
-      <w:proofErr w:type="spellStart"/>
-      <w:r>
+        <w:rPr>
+          <w:rFonts w:ascii="Times New Roman" w:hAnsi="Times New Roman" w:cs="Times New Roman"/>
+          <w:sz w:val="20"/>
+          <w:szCs w:val="20"/>
+        </w:rPr>
+        <w:t xml:space="preserve"> </w:t>
+      </w:r>
+      <w:proofErr w:type="spellStart"/>
+      <w:r>
+        <w:rPr>
+          <w:rFonts w:ascii="Times New Roman" w:hAnsi="Times New Roman" w:cs="Times New Roman"/>
+          <w:sz w:val="20"/>
+          <w:szCs w:val="20"/>
+        </w:rPr>
         <w:t>identity</w:t>
       </w:r>
       <w:proofErr w:type="spellEnd"/>
       <w:r>
-        <w:t xml:space="preserve"> </w:t>
-      </w:r>
-      <w:proofErr w:type="spellStart"/>
-      <w:r>
+        <w:rPr>
+          <w:rFonts w:ascii="Times New Roman" w:hAnsi="Times New Roman" w:cs="Times New Roman"/>
+          <w:sz w:val="20"/>
+          <w:szCs w:val="20"/>
+        </w:rPr>
+        <w:t xml:space="preserve"> </w:t>
+      </w:r>
+      <w:proofErr w:type="spellStart"/>
+      <w:r>
+        <w:rPr>
+          <w:rFonts w:ascii="Times New Roman" w:hAnsi="Times New Roman" w:cs="Times New Roman"/>
+          <w:sz w:val="20"/>
+          <w:szCs w:val="20"/>
+        </w:rPr>
         <w:t>primary</w:t>
       </w:r>
       <w:proofErr w:type="spellEnd"/>
       <w:r>
+        <w:rPr>
+          <w:rFonts w:ascii="Times New Roman" w:hAnsi="Times New Roman" w:cs="Times New Roman"/>
+          <w:sz w:val="20"/>
+          <w:szCs w:val="20"/>
+        </w:rPr>
         <w:t xml:space="preserve"> key not </w:t>
       </w:r>
       <w:proofErr w:type="spellStart"/>
       <w:r>
+        <w:rPr>
+          <w:rFonts w:ascii="Times New Roman" w:hAnsi="Times New Roman" w:cs="Times New Roman"/>
+          <w:sz w:val="20"/>
+          <w:szCs w:val="20"/>
+        </w:rPr>
         <w:t>null</w:t>
       </w:r>
       <w:proofErr w:type="spellEnd"/>
       <w:r>
+        <w:rPr>
+          <w:rFonts w:ascii="Times New Roman" w:hAnsi="Times New Roman" w:cs="Times New Roman"/>
+          <w:sz w:val="20"/>
+          <w:szCs w:val="20"/>
+        </w:rPr>
         <w:t>,</w:t>
       </w:r>
     </w:p>
     <w:p>
-      <w:r>
+      <w:pPr>
+        <w:rPr>
+          <w:rFonts w:ascii="Times New Roman" w:hAnsi="Times New Roman" w:cs="Times New Roman"/>
+          <w:sz w:val="20"/>
+          <w:szCs w:val="20"/>
+        </w:rPr>
+      </w:pPr>
+      <w:r>
+        <w:rPr>
+          <w:rFonts w:ascii="Times New Roman" w:hAnsi="Times New Roman" w:cs="Times New Roman"/>
+          <w:sz w:val="20"/>
+          <w:szCs w:val="20"/>
+        </w:rPr>
         <w:tab/>
       </w:r>
       <w:proofErr w:type="spellStart"/>
       <w:proofErr w:type="gramStart"/>
       <w:r>
+        <w:rPr>
+          <w:rFonts w:ascii="Times New Roman" w:hAnsi="Times New Roman" w:cs="Times New Roman"/>
+          <w:sz w:val="20"/>
+          <w:szCs w:val="20"/>
+        </w:rPr>
         <w:t>livraison_date</w:t>
       </w:r>
       <w:proofErr w:type="spellEnd"/>
       <w:proofErr w:type="gramEnd"/>
       <w:r>
-        <w:t xml:space="preserve"> </w:t>
-      </w:r>
-      <w:proofErr w:type="spellStart"/>
-      <w:r>
+        <w:rPr>
+          <w:rFonts w:ascii="Times New Roman" w:hAnsi="Times New Roman" w:cs="Times New Roman"/>
+          <w:sz w:val="20"/>
+          <w:szCs w:val="20"/>
+        </w:rPr>
+        <w:t xml:space="preserve"> </w:t>
+      </w:r>
+      <w:proofErr w:type="spellStart"/>
+      <w:r>
+        <w:rPr>
+          <w:rFonts w:ascii="Times New Roman" w:hAnsi="Times New Roman" w:cs="Times New Roman"/>
+          <w:sz w:val="20"/>
+          <w:szCs w:val="20"/>
+        </w:rPr>
         <w:t>datetime</w:t>
       </w:r>
       <w:proofErr w:type="spellEnd"/>
       <w:r>
+        <w:rPr>
+          <w:rFonts w:ascii="Times New Roman" w:hAnsi="Times New Roman" w:cs="Times New Roman"/>
+          <w:sz w:val="20"/>
+          <w:szCs w:val="20"/>
+        </w:rPr>
         <w:t>,</w:t>
       </w:r>
     </w:p>
     <w:p>
-      <w:r>
+      <w:pPr>
+        <w:rPr>
+          <w:rFonts w:ascii="Times New Roman" w:hAnsi="Times New Roman" w:cs="Times New Roman"/>
+          <w:sz w:val="20"/>
+          <w:szCs w:val="20"/>
+        </w:rPr>
+      </w:pPr>
+      <w:r>
+        <w:rPr>
+          <w:rFonts w:ascii="Times New Roman" w:hAnsi="Times New Roman" w:cs="Times New Roman"/>
+          <w:sz w:val="20"/>
+          <w:szCs w:val="20"/>
+        </w:rPr>
         <w:tab/>
       </w:r>
       <w:proofErr w:type="spellStart"/>
       <w:r>
+        <w:rPr>
+          <w:rFonts w:ascii="Times New Roman" w:hAnsi="Times New Roman" w:cs="Times New Roman"/>
+          <w:sz w:val="20"/>
+          <w:szCs w:val="20"/>
+        </w:rPr>
         <w:t>commande_id</w:t>
       </w:r>
       <w:proofErr w:type="spellEnd"/>
       <w:r>
-        <w:t xml:space="preserve"> </w:t>
-      </w:r>
-      <w:proofErr w:type="spellStart"/>
-      <w:r>
+        <w:rPr>
+          <w:rFonts w:ascii="Times New Roman" w:hAnsi="Times New Roman" w:cs="Times New Roman"/>
+          <w:sz w:val="20"/>
+          <w:szCs w:val="20"/>
+        </w:rPr>
+        <w:t xml:space="preserve"> </w:t>
+      </w:r>
+      <w:proofErr w:type="spellStart"/>
+      <w:r>
+        <w:rPr>
+          <w:rFonts w:ascii="Times New Roman" w:hAnsi="Times New Roman" w:cs="Times New Roman"/>
+          <w:sz w:val="20"/>
+          <w:szCs w:val="20"/>
+        </w:rPr>
         <w:t>int</w:t>
       </w:r>
       <w:proofErr w:type="spellEnd"/>
       <w:r>
-        <w:t xml:space="preserve"> </w:t>
-      </w:r>
-      <w:proofErr w:type="spellStart"/>
-      <w:r>
+        <w:rPr>
+          <w:rFonts w:ascii="Times New Roman" w:hAnsi="Times New Roman" w:cs="Times New Roman"/>
+          <w:sz w:val="20"/>
+          <w:szCs w:val="20"/>
+        </w:rPr>
+        <w:t xml:space="preserve"> </w:t>
+      </w:r>
+      <w:proofErr w:type="spellStart"/>
+      <w:r>
+        <w:rPr>
+          <w:rFonts w:ascii="Times New Roman" w:hAnsi="Times New Roman" w:cs="Times New Roman"/>
+          <w:sz w:val="20"/>
+          <w:szCs w:val="20"/>
+        </w:rPr>
         <w:t>references</w:t>
       </w:r>
       <w:proofErr w:type="spellEnd"/>
       <w:r>
+        <w:rPr>
+          <w:rFonts w:ascii="Times New Roman" w:hAnsi="Times New Roman" w:cs="Times New Roman"/>
+          <w:sz w:val="20"/>
+          <w:szCs w:val="20"/>
+        </w:rPr>
         <w:t xml:space="preserve"> </w:t>
       </w:r>
       <w:proofErr w:type="gramStart"/>
       <w:r>
+        <w:rPr>
+          <w:rFonts w:ascii="Times New Roman" w:hAnsi="Times New Roman" w:cs="Times New Roman"/>
+          <w:sz w:val="20"/>
+          <w:szCs w:val="20"/>
+        </w:rPr>
         <w:t>commande(</w:t>
       </w:r>
       <w:proofErr w:type="spellStart"/>
       <w:proofErr w:type="gramEnd"/>
       <w:r>
+        <w:rPr>
+          <w:rFonts w:ascii="Times New Roman" w:hAnsi="Times New Roman" w:cs="Times New Roman"/>
+          <w:sz w:val="20"/>
+          <w:szCs w:val="20"/>
+        </w:rPr>
         <w:t>commande_id</w:t>
       </w:r>
       <w:proofErr w:type="spellEnd"/>
       <w:r>
+        <w:rPr>
+          <w:rFonts w:ascii="Times New Roman" w:hAnsi="Times New Roman" w:cs="Times New Roman"/>
+          <w:sz w:val="20"/>
+          <w:szCs w:val="20"/>
+        </w:rPr>
         <w:t xml:space="preserve">) not </w:t>
       </w:r>
       <w:proofErr w:type="spellStart"/>
       <w:r>
+        <w:rPr>
+          <w:rFonts w:ascii="Times New Roman" w:hAnsi="Times New Roman" w:cs="Times New Roman"/>
+          <w:sz w:val="20"/>
+          <w:szCs w:val="20"/>
+        </w:rPr>
         <w:t>null</w:t>
       </w:r>
       <w:proofErr w:type="spellEnd"/>
     </w:p>
     <w:p>
-      <w:r>
+      <w:pPr>
+        <w:rPr>
+          <w:rFonts w:ascii="Times New Roman" w:hAnsi="Times New Roman" w:cs="Times New Roman"/>
+          <w:sz w:val="20"/>
+          <w:szCs w:val="20"/>
+        </w:rPr>
+      </w:pPr>
+      <w:r>
+        <w:rPr>
+          <w:rFonts w:ascii="Times New Roman" w:hAnsi="Times New Roman" w:cs="Times New Roman"/>
+          <w:sz w:val="20"/>
+          <w:szCs w:val="20"/>
+        </w:rPr>
         <w:t>)</w:t>
       </w:r>
     </w:p>
-    <w:p/>
-    <w:p>
+    <w:p>
+      <w:pPr>
+        <w:rPr>
+          <w:rFonts w:ascii="Times New Roman" w:hAnsi="Times New Roman" w:cs="Times New Roman"/>
+          <w:sz w:val="20"/>
+          <w:szCs w:val="20"/>
+        </w:rPr>
+      </w:pPr>
+    </w:p>
+    <w:p>
+      <w:pPr>
+        <w:rPr>
+          <w:rFonts w:ascii="Times New Roman" w:hAnsi="Times New Roman" w:cs="Times New Roman"/>
+          <w:sz w:val="20"/>
+          <w:szCs w:val="20"/>
+        </w:rPr>
+      </w:pPr>
       <w:proofErr w:type="gramStart"/>
       <w:r>
+        <w:rPr>
+          <w:rFonts w:ascii="Times New Roman" w:hAnsi="Times New Roman" w:cs="Times New Roman"/>
+          <w:sz w:val="20"/>
+          <w:szCs w:val="20"/>
+        </w:rPr>
         <w:t>go</w:t>
       </w:r>
       <w:proofErr w:type="gramEnd"/>
     </w:p>
     <w:p>
-      <w:r>
+      <w:pPr>
+        <w:rPr>
+          <w:rFonts w:ascii="Times New Roman" w:hAnsi="Times New Roman" w:cs="Times New Roman"/>
+          <w:sz w:val="20"/>
+          <w:szCs w:val="20"/>
+        </w:rPr>
+      </w:pPr>
+      <w:r>
+        <w:rPr>
+          <w:rFonts w:ascii="Times New Roman" w:hAnsi="Times New Roman" w:cs="Times New Roman"/>
+          <w:sz w:val="20"/>
+          <w:szCs w:val="20"/>
+        </w:rPr>
         <w:t>Suppression</w:t>
       </w:r>
     </w:p>
@@ -275,20 +671,20 @@
         <w:adjustRightInd w:val="0"/>
         <w:spacing w:after="0" w:line="240" w:lineRule="auto"/>
         <w:rPr>
-          <w:rFonts w:ascii="Consolas" w:hAnsi="Consolas" w:cs="Consolas"/>
+          <w:rFonts w:ascii="Times New Roman" w:hAnsi="Times New Roman" w:cs="Times New Roman"/>
           <w:color w:val="FF0000"/>
-          <w:sz w:val="19"/>
-          <w:szCs w:val="19"/>
+          <w:sz w:val="20"/>
+          <w:szCs w:val="20"/>
         </w:rPr>
       </w:pPr>
       <w:proofErr w:type="spellStart"/>
       <w:proofErr w:type="gramStart"/>
       <w:r>
         <w:rPr>
-          <w:rFonts w:ascii="Consolas" w:hAnsi="Consolas" w:cs="Consolas"/>
+          <w:rFonts w:ascii="Times New Roman" w:hAnsi="Times New Roman" w:cs="Times New Roman"/>
           <w:color w:val="0000FF"/>
-          <w:sz w:val="19"/>
-          <w:szCs w:val="19"/>
+          <w:sz w:val="20"/>
+          <w:szCs w:val="20"/>
         </w:rPr>
         <w:t>delete</w:t>
       </w:r>
@@ -296,163 +692,221 @@
       <w:proofErr w:type="gramEnd"/>
       <w:r>
         <w:rPr>
-          <w:rFonts w:ascii="Consolas" w:hAnsi="Consolas" w:cs="Consolas"/>
-          <w:sz w:val="19"/>
-          <w:szCs w:val="19"/>
-        </w:rPr>
-        <w:t xml:space="preserve"> </w:t>
-      </w:r>
-      <w:proofErr w:type="spellStart"/>
-      <w:r>
-        <w:rPr>
-          <w:rFonts w:ascii="Consolas" w:hAnsi="Consolas" w:cs="Consolas"/>
+          <w:rFonts w:ascii="Times New Roman" w:hAnsi="Times New Roman" w:cs="Times New Roman"/>
+          <w:sz w:val="20"/>
+          <w:szCs w:val="20"/>
+        </w:rPr>
+        <w:t xml:space="preserve"> </w:t>
+      </w:r>
+      <w:proofErr w:type="spellStart"/>
+      <w:r>
+        <w:rPr>
+          <w:rFonts w:ascii="Times New Roman" w:hAnsi="Times New Roman" w:cs="Times New Roman"/>
           <w:color w:val="0000FF"/>
-          <w:sz w:val="19"/>
-          <w:szCs w:val="19"/>
+          <w:sz w:val="20"/>
+          <w:szCs w:val="20"/>
         </w:rPr>
         <w:t>from</w:t>
       </w:r>
       <w:proofErr w:type="spellEnd"/>
       <w:r>
         <w:rPr>
-          <w:rFonts w:ascii="Consolas" w:hAnsi="Consolas" w:cs="Consolas"/>
-          <w:sz w:val="19"/>
-          <w:szCs w:val="19"/>
+          <w:rFonts w:ascii="Times New Roman" w:hAnsi="Times New Roman" w:cs="Times New Roman"/>
+          <w:sz w:val="20"/>
+          <w:szCs w:val="20"/>
         </w:rPr>
         <w:t xml:space="preserve"> utilisateur </w:t>
       </w:r>
       <w:proofErr w:type="spellStart"/>
       <w:r>
         <w:rPr>
-          <w:rFonts w:ascii="Consolas" w:hAnsi="Consolas" w:cs="Consolas"/>
+          <w:rFonts w:ascii="Times New Roman" w:hAnsi="Times New Roman" w:cs="Times New Roman"/>
           <w:color w:val="0000FF"/>
-          <w:sz w:val="19"/>
-          <w:szCs w:val="19"/>
+          <w:sz w:val="20"/>
+          <w:szCs w:val="20"/>
         </w:rPr>
         <w:t>where</w:t>
       </w:r>
       <w:proofErr w:type="spellEnd"/>
       <w:r>
         <w:rPr>
-          <w:rFonts w:ascii="Consolas" w:hAnsi="Consolas" w:cs="Consolas"/>
-          <w:sz w:val="19"/>
-          <w:szCs w:val="19"/>
+          <w:rFonts w:ascii="Times New Roman" w:hAnsi="Times New Roman" w:cs="Times New Roman"/>
+          <w:sz w:val="20"/>
+          <w:szCs w:val="20"/>
         </w:rPr>
         <w:t xml:space="preserve">  </w:t>
       </w:r>
       <w:proofErr w:type="spellStart"/>
       <w:r>
         <w:rPr>
-          <w:rFonts w:ascii="Consolas" w:hAnsi="Consolas" w:cs="Consolas"/>
-          <w:sz w:val="19"/>
-          <w:szCs w:val="19"/>
+          <w:rFonts w:ascii="Times New Roman" w:hAnsi="Times New Roman" w:cs="Times New Roman"/>
+          <w:sz w:val="20"/>
+          <w:szCs w:val="20"/>
         </w:rPr>
         <w:t>util_nom</w:t>
       </w:r>
       <w:proofErr w:type="spellEnd"/>
       <w:r>
         <w:rPr>
-          <w:rFonts w:ascii="Consolas" w:hAnsi="Consolas" w:cs="Consolas"/>
+          <w:rFonts w:ascii="Times New Roman" w:hAnsi="Times New Roman" w:cs="Times New Roman"/>
           <w:color w:val="808080"/>
-          <w:sz w:val="19"/>
-          <w:szCs w:val="19"/>
+          <w:sz w:val="20"/>
+          <w:szCs w:val="20"/>
         </w:rPr>
         <w:t>=</w:t>
       </w:r>
       <w:r>
         <w:rPr>
-          <w:rFonts w:ascii="Consolas" w:hAnsi="Consolas" w:cs="Consolas"/>
+          <w:rFonts w:ascii="Times New Roman" w:hAnsi="Times New Roman" w:cs="Times New Roman"/>
           <w:color w:val="FF0000"/>
-          <w:sz w:val="19"/>
-          <w:szCs w:val="19"/>
+          <w:sz w:val="20"/>
+          <w:szCs w:val="20"/>
         </w:rPr>
         <w:t>'PAUL'</w:t>
       </w:r>
     </w:p>
     <w:p>
+      <w:pPr>
+        <w:rPr>
+          <w:rFonts w:ascii="Times New Roman" w:hAnsi="Times New Roman" w:cs="Times New Roman"/>
+          <w:sz w:val="20"/>
+          <w:szCs w:val="20"/>
+        </w:rPr>
+      </w:pPr>
       <w:proofErr w:type="gramStart"/>
       <w:r>
+        <w:rPr>
+          <w:rFonts w:ascii="Times New Roman" w:hAnsi="Times New Roman" w:cs="Times New Roman"/>
+          <w:sz w:val="20"/>
+          <w:szCs w:val="20"/>
+        </w:rPr>
         <w:t>insertion</w:t>
       </w:r>
       <w:proofErr w:type="gramEnd"/>
     </w:p>
     <w:p>
-      <w:r>
+      <w:pPr>
+        <w:rPr>
+          <w:rFonts w:ascii="Times New Roman" w:hAnsi="Times New Roman" w:cs="Times New Roman"/>
+          <w:sz w:val="20"/>
+          <w:szCs w:val="20"/>
+        </w:rPr>
+      </w:pPr>
+      <w:r>
+        <w:rPr>
+          <w:rFonts w:ascii="Times New Roman" w:hAnsi="Times New Roman" w:cs="Times New Roman"/>
+          <w:sz w:val="20"/>
+          <w:szCs w:val="20"/>
+        </w:rPr>
         <w:t xml:space="preserve">insert </w:t>
       </w:r>
       <w:proofErr w:type="spellStart"/>
       <w:r>
+        <w:rPr>
+          <w:rFonts w:ascii="Times New Roman" w:hAnsi="Times New Roman" w:cs="Times New Roman"/>
+          <w:sz w:val="20"/>
+          <w:szCs w:val="20"/>
+        </w:rPr>
         <w:t>into</w:t>
       </w:r>
       <w:proofErr w:type="spellEnd"/>
       <w:r>
-        <w:t xml:space="preserve"> </w:t>
-      </w:r>
-      <w:proofErr w:type="spellStart"/>
-      <w:r>
+        <w:rPr>
+          <w:rFonts w:ascii="Times New Roman" w:hAnsi="Times New Roman" w:cs="Times New Roman"/>
+          <w:sz w:val="20"/>
+          <w:szCs w:val="20"/>
+        </w:rPr>
+        <w:t xml:space="preserve"> </w:t>
+      </w:r>
+      <w:proofErr w:type="spellStart"/>
+      <w:r>
+        <w:rPr>
+          <w:rFonts w:ascii="Times New Roman" w:hAnsi="Times New Roman" w:cs="Times New Roman"/>
+          <w:sz w:val="20"/>
+          <w:szCs w:val="20"/>
+        </w:rPr>
         <w:t>ligne_de_commande</w:t>
       </w:r>
       <w:proofErr w:type="spellEnd"/>
       <w:r>
-        <w:t xml:space="preserve"> </w:t>
-      </w:r>
-      <w:r>
+        <w:rPr>
+          <w:rFonts w:ascii="Times New Roman" w:hAnsi="Times New Roman" w:cs="Times New Roman"/>
+          <w:sz w:val="20"/>
+          <w:szCs w:val="20"/>
+        </w:rPr>
+        <w:t xml:space="preserve"> </w:t>
+      </w:r>
+      <w:r>
+        <w:rPr>
+          <w:rFonts w:ascii="Times New Roman" w:hAnsi="Times New Roman" w:cs="Times New Roman"/>
+          <w:sz w:val="20"/>
+          <w:szCs w:val="20"/>
+        </w:rPr>
         <w:tab/>
         <w:t>(</w:t>
       </w:r>
       <w:proofErr w:type="spellStart"/>
       <w:r>
-        <w:t>lignecom_qte</w:t>
-      </w:r>
-      <w:proofErr w:type="gramStart"/>
-      <w:r>
-        <w:t>,prix</w:t>
-      </w:r>
-      <w:proofErr w:type="gramEnd"/>
-      <w:r>
-        <w:t>_fixe,commande_id,produit_id</w:t>
-      </w:r>
-      <w:proofErr w:type="spellEnd"/>
-      <w:r>
+        <w:rPr>
+          <w:rFonts w:ascii="Times New Roman" w:hAnsi="Times New Roman" w:cs="Times New Roman"/>
+          <w:sz w:val="20"/>
+          <w:szCs w:val="20"/>
+        </w:rPr>
+        <w:t>lignecom_qte,prix_fixe,commande_id,produit_id</w:t>
+      </w:r>
+      <w:proofErr w:type="spellEnd"/>
+      <w:r>
+        <w:rPr>
+          <w:rFonts w:ascii="Times New Roman" w:hAnsi="Times New Roman" w:cs="Times New Roman"/>
+          <w:sz w:val="20"/>
+          <w:szCs w:val="20"/>
+        </w:rPr>
         <w:t>)</w:t>
       </w:r>
-    </w:p>
-    <w:p>
-      <w:r>
-        <w:tab/>
-      </w:r>
-      <w:r>
-        <w:tab/>
-      </w:r>
-      <w:r>
-        <w:tab/>
-      </w:r>
-      <w:r>
-        <w:tab/>
-      </w:r>
-      <w:r>
-        <w:tab/>
-      </w:r>
-      <w:r>
+      <w:r>
+        <w:rPr>
+          <w:rFonts w:ascii="Times New Roman" w:hAnsi="Times New Roman" w:cs="Times New Roman"/>
+          <w:sz w:val="20"/>
+          <w:szCs w:val="20"/>
+        </w:rPr>
+        <w:t xml:space="preserve"> </w:t>
+      </w:r>
+      <w:bookmarkStart w:id="0" w:name="_GoBack"/>
+      <w:bookmarkEnd w:id="0"/>
+      <w:r>
+        <w:rPr>
+          <w:rFonts w:ascii="Times New Roman" w:hAnsi="Times New Roman" w:cs="Times New Roman"/>
+          <w:sz w:val="20"/>
+          <w:szCs w:val="20"/>
+        </w:rPr>
         <w:tab/>
         <w:t xml:space="preserve">values </w:t>
       </w:r>
       <w:r>
+        <w:rPr>
+          <w:rFonts w:ascii="Times New Roman" w:hAnsi="Times New Roman" w:cs="Times New Roman"/>
+          <w:sz w:val="20"/>
+          <w:szCs w:val="20"/>
+        </w:rPr>
         <w:tab/>
-        <w:t>(3</w:t>
-      </w:r>
-      <w:proofErr w:type="gramStart"/>
-      <w:r>
-        <w:t>,1250,3,8</w:t>
-      </w:r>
-      <w:proofErr w:type="gramEnd"/>
-      <w:r>
-        <w:t>)</w:t>
-      </w:r>
-    </w:p>
-    <w:p>
-      <w:proofErr w:type="spellStart"/>
-      <w:r>
+        <w:t>(3,1250,3,8)</w:t>
+      </w:r>
+    </w:p>
+    <w:p>
+      <w:pPr>
+        <w:rPr>
+          <w:rFonts w:ascii="Times New Roman" w:hAnsi="Times New Roman" w:cs="Times New Roman"/>
+          <w:sz w:val="20"/>
+          <w:szCs w:val="20"/>
+        </w:rPr>
+      </w:pPr>
+      <w:proofErr w:type="spellStart"/>
+      <w:r>
+        <w:rPr>
+          <w:rFonts w:ascii="Times New Roman" w:hAnsi="Times New Roman" w:cs="Times New Roman"/>
+          <w:sz w:val="20"/>
+          <w:szCs w:val="20"/>
+        </w:rPr>
         <w:t>Selection</w:t>
       </w:r>
       <w:proofErr w:type="spellEnd"/>
@@ -464,105 +918,125 @@
         <w:adjustRightInd w:val="0"/>
         <w:spacing w:after="0" w:line="240" w:lineRule="auto"/>
         <w:rPr>
-          <w:rFonts w:ascii="Consolas" w:hAnsi="Consolas" w:cs="Consolas"/>
-          <w:sz w:val="19"/>
-          <w:szCs w:val="19"/>
+          <w:rFonts w:ascii="Times New Roman" w:hAnsi="Times New Roman" w:cs="Times New Roman"/>
+          <w:sz w:val="20"/>
+          <w:szCs w:val="20"/>
         </w:rPr>
       </w:pPr>
       <w:proofErr w:type="gramStart"/>
       <w:r>
         <w:rPr>
-          <w:rFonts w:ascii="Consolas" w:hAnsi="Consolas" w:cs="Consolas"/>
+          <w:rFonts w:ascii="Times New Roman" w:hAnsi="Times New Roman" w:cs="Times New Roman"/>
           <w:color w:val="0000FF"/>
-          <w:sz w:val="19"/>
-          <w:szCs w:val="19"/>
+          <w:sz w:val="20"/>
+          <w:szCs w:val="20"/>
         </w:rPr>
         <w:t>select</w:t>
       </w:r>
       <w:proofErr w:type="gramEnd"/>
       <w:r>
         <w:rPr>
-          <w:rFonts w:ascii="Consolas" w:hAnsi="Consolas" w:cs="Consolas"/>
-          <w:sz w:val="19"/>
-          <w:szCs w:val="19"/>
-        </w:rPr>
-        <w:t xml:space="preserve"> </w:t>
-      </w:r>
-      <w:proofErr w:type="spellStart"/>
-      <w:r>
-        <w:rPr>
-          <w:rFonts w:ascii="Consolas" w:hAnsi="Consolas" w:cs="Consolas"/>
-          <w:sz w:val="19"/>
-          <w:szCs w:val="19"/>
+          <w:rFonts w:ascii="Times New Roman" w:hAnsi="Times New Roman" w:cs="Times New Roman"/>
+          <w:sz w:val="20"/>
+          <w:szCs w:val="20"/>
+        </w:rPr>
+        <w:t xml:space="preserve"> </w:t>
+      </w:r>
+      <w:proofErr w:type="spellStart"/>
+      <w:r>
+        <w:rPr>
+          <w:rFonts w:ascii="Times New Roman" w:hAnsi="Times New Roman" w:cs="Times New Roman"/>
+          <w:sz w:val="20"/>
+          <w:szCs w:val="20"/>
         </w:rPr>
         <w:t>fournisseur_nom</w:t>
       </w:r>
       <w:proofErr w:type="spellEnd"/>
       <w:r>
         <w:rPr>
-          <w:rFonts w:ascii="Consolas" w:hAnsi="Consolas" w:cs="Consolas"/>
-          <w:sz w:val="19"/>
-          <w:szCs w:val="19"/>
-        </w:rPr>
-        <w:t xml:space="preserve"> </w:t>
-      </w:r>
-      <w:r>
-        <w:rPr>
-          <w:rFonts w:ascii="Consolas" w:hAnsi="Consolas" w:cs="Consolas"/>
+          <w:rFonts w:ascii="Times New Roman" w:hAnsi="Times New Roman" w:cs="Times New Roman"/>
+          <w:sz w:val="20"/>
+          <w:szCs w:val="20"/>
+        </w:rPr>
+        <w:t xml:space="preserve"> </w:t>
+      </w:r>
+      <w:r>
+        <w:rPr>
+          <w:rFonts w:ascii="Times New Roman" w:hAnsi="Times New Roman" w:cs="Times New Roman"/>
           <w:color w:val="0000FF"/>
-          <w:sz w:val="19"/>
-          <w:szCs w:val="19"/>
+          <w:sz w:val="20"/>
+          <w:szCs w:val="20"/>
         </w:rPr>
         <w:t>as</w:t>
       </w:r>
       <w:r>
         <w:rPr>
-          <w:rFonts w:ascii="Consolas" w:hAnsi="Consolas" w:cs="Consolas"/>
-          <w:sz w:val="19"/>
-          <w:szCs w:val="19"/>
-        </w:rPr>
-        <w:t xml:space="preserve"> </w:t>
-      </w:r>
-      <w:r>
-        <w:rPr>
-          <w:rFonts w:ascii="Consolas" w:hAnsi="Consolas" w:cs="Consolas"/>
+          <w:rFonts w:ascii="Times New Roman" w:hAnsi="Times New Roman" w:cs="Times New Roman"/>
+          <w:sz w:val="20"/>
+          <w:szCs w:val="20"/>
+        </w:rPr>
+        <w:t xml:space="preserve"> </w:t>
+      </w:r>
+      <w:r>
+        <w:rPr>
+          <w:rFonts w:ascii="Times New Roman" w:hAnsi="Times New Roman" w:cs="Times New Roman"/>
           <w:color w:val="FF0000"/>
-          <w:sz w:val="19"/>
-          <w:szCs w:val="19"/>
+          <w:sz w:val="20"/>
+          <w:szCs w:val="20"/>
         </w:rPr>
         <w:t>'nom fournisseur'</w:t>
       </w:r>
       <w:r>
         <w:rPr>
-          <w:rFonts w:ascii="Consolas" w:hAnsi="Consolas" w:cs="Consolas"/>
-          <w:sz w:val="19"/>
-          <w:szCs w:val="19"/>
+          <w:rFonts w:ascii="Times New Roman" w:hAnsi="Times New Roman" w:cs="Times New Roman"/>
+          <w:sz w:val="20"/>
+          <w:szCs w:val="20"/>
         </w:rPr>
         <w:t xml:space="preserve">  </w:t>
       </w:r>
       <w:proofErr w:type="spellStart"/>
       <w:r>
         <w:rPr>
-          <w:rFonts w:ascii="Consolas" w:hAnsi="Consolas" w:cs="Consolas"/>
+          <w:rFonts w:ascii="Times New Roman" w:hAnsi="Times New Roman" w:cs="Times New Roman"/>
           <w:color w:val="0000FF"/>
-          <w:sz w:val="19"/>
-          <w:szCs w:val="19"/>
+          <w:sz w:val="20"/>
+          <w:szCs w:val="20"/>
         </w:rPr>
         <w:t>from</w:t>
       </w:r>
       <w:proofErr w:type="spellEnd"/>
       <w:r>
         <w:rPr>
-          <w:rFonts w:ascii="Consolas" w:hAnsi="Consolas" w:cs="Consolas"/>
-          <w:sz w:val="19"/>
-          <w:szCs w:val="19"/>
+          <w:rFonts w:ascii="Times New Roman" w:hAnsi="Times New Roman" w:cs="Times New Roman"/>
+          <w:sz w:val="20"/>
+          <w:szCs w:val="20"/>
         </w:rPr>
         <w:t xml:space="preserve"> fournisseur</w:t>
       </w:r>
     </w:p>
-    <w:p/>
-    <w:p>
-      <w:r>
+    <w:p>
+      <w:pPr>
+        <w:rPr>
+          <w:rFonts w:ascii="Times New Roman" w:hAnsi="Times New Roman" w:cs="Times New Roman"/>
+          <w:sz w:val="20"/>
+          <w:szCs w:val="20"/>
+        </w:rPr>
+      </w:pPr>
+    </w:p>
+    <w:p>
+      <w:pPr>
+        <w:rPr>
+          <w:rFonts w:ascii="Times New Roman" w:hAnsi="Times New Roman" w:cs="Times New Roman"/>
+          <w:sz w:val="20"/>
+          <w:szCs w:val="20"/>
+        </w:rPr>
+      </w:pPr>
+      <w:r>
+        <w:rPr>
+          <w:rFonts w:ascii="Times New Roman" w:hAnsi="Times New Roman" w:cs="Times New Roman"/>
+          <w:sz w:val="20"/>
+          <w:szCs w:val="20"/>
+        </w:rPr>
         <w:t>Jointure</w:t>
       </w:r>
     </w:p>
@@ -573,214 +1047,214 @@
         <w:adjustRightInd w:val="0"/>
         <w:spacing w:after="0" w:line="240" w:lineRule="auto"/>
         <w:rPr>
-          <w:rFonts w:ascii="Consolas" w:hAnsi="Consolas" w:cs="Consolas"/>
-          <w:sz w:val="19"/>
-          <w:szCs w:val="19"/>
+          <w:rFonts w:ascii="Times New Roman" w:hAnsi="Times New Roman" w:cs="Times New Roman"/>
+          <w:sz w:val="20"/>
+          <w:szCs w:val="20"/>
         </w:rPr>
       </w:pPr>
       <w:proofErr w:type="gramStart"/>
       <w:r>
         <w:rPr>
-          <w:rFonts w:ascii="Consolas" w:hAnsi="Consolas" w:cs="Consolas"/>
+          <w:rFonts w:ascii="Times New Roman" w:hAnsi="Times New Roman" w:cs="Times New Roman"/>
           <w:color w:val="0000FF"/>
-          <w:sz w:val="19"/>
-          <w:szCs w:val="19"/>
+          <w:sz w:val="20"/>
+          <w:szCs w:val="20"/>
         </w:rPr>
         <w:t>select</w:t>
       </w:r>
       <w:proofErr w:type="gramEnd"/>
       <w:r>
         <w:rPr>
-          <w:rFonts w:ascii="Consolas" w:hAnsi="Consolas" w:cs="Consolas"/>
-          <w:sz w:val="19"/>
-          <w:szCs w:val="19"/>
-        </w:rPr>
-        <w:t xml:space="preserve"> </w:t>
-      </w:r>
-      <w:proofErr w:type="spellStart"/>
-      <w:r>
-        <w:rPr>
-          <w:rFonts w:ascii="Consolas" w:hAnsi="Consolas" w:cs="Consolas"/>
-          <w:sz w:val="19"/>
-          <w:szCs w:val="19"/>
+          <w:rFonts w:ascii="Times New Roman" w:hAnsi="Times New Roman" w:cs="Times New Roman"/>
+          <w:sz w:val="20"/>
+          <w:szCs w:val="20"/>
+        </w:rPr>
+        <w:t xml:space="preserve"> </w:t>
+      </w:r>
+      <w:proofErr w:type="spellStart"/>
+      <w:r>
+        <w:rPr>
+          <w:rFonts w:ascii="Times New Roman" w:hAnsi="Times New Roman" w:cs="Times New Roman"/>
+          <w:sz w:val="20"/>
+          <w:szCs w:val="20"/>
         </w:rPr>
         <w:t>fournisseur</w:t>
       </w:r>
       <w:r>
         <w:rPr>
-          <w:rFonts w:ascii="Consolas" w:hAnsi="Consolas" w:cs="Consolas"/>
+          <w:rFonts w:ascii="Times New Roman" w:hAnsi="Times New Roman" w:cs="Times New Roman"/>
           <w:color w:val="808080"/>
-          <w:sz w:val="19"/>
-          <w:szCs w:val="19"/>
+          <w:sz w:val="20"/>
+          <w:szCs w:val="20"/>
         </w:rPr>
         <w:t>.</w:t>
       </w:r>
       <w:r>
         <w:rPr>
-          <w:rFonts w:ascii="Consolas" w:hAnsi="Consolas" w:cs="Consolas"/>
-          <w:sz w:val="19"/>
-          <w:szCs w:val="19"/>
+          <w:rFonts w:ascii="Times New Roman" w:hAnsi="Times New Roman" w:cs="Times New Roman"/>
+          <w:sz w:val="20"/>
+          <w:szCs w:val="20"/>
         </w:rPr>
         <w:t>fournisseur_id</w:t>
       </w:r>
       <w:proofErr w:type="spellEnd"/>
       <w:r>
         <w:rPr>
-          <w:rFonts w:ascii="Consolas" w:hAnsi="Consolas" w:cs="Consolas"/>
-          <w:sz w:val="19"/>
-          <w:szCs w:val="19"/>
-        </w:rPr>
-        <w:t xml:space="preserve"> </w:t>
-      </w:r>
-      <w:r>
-        <w:rPr>
-          <w:rFonts w:ascii="Consolas" w:hAnsi="Consolas" w:cs="Consolas"/>
+          <w:rFonts w:ascii="Times New Roman" w:hAnsi="Times New Roman" w:cs="Times New Roman"/>
+          <w:sz w:val="20"/>
+          <w:szCs w:val="20"/>
+        </w:rPr>
+        <w:t xml:space="preserve"> </w:t>
+      </w:r>
+      <w:r>
+        <w:rPr>
+          <w:rFonts w:ascii="Times New Roman" w:hAnsi="Times New Roman" w:cs="Times New Roman"/>
           <w:color w:val="0000FF"/>
-          <w:sz w:val="19"/>
-          <w:szCs w:val="19"/>
+          <w:sz w:val="20"/>
+          <w:szCs w:val="20"/>
         </w:rPr>
         <w:t>as</w:t>
       </w:r>
       <w:r>
         <w:rPr>
-          <w:rFonts w:ascii="Consolas" w:hAnsi="Consolas" w:cs="Consolas"/>
-          <w:sz w:val="19"/>
-          <w:szCs w:val="19"/>
-        </w:rPr>
-        <w:t xml:space="preserve"> </w:t>
-      </w:r>
-      <w:r>
-        <w:rPr>
-          <w:rFonts w:ascii="Consolas" w:hAnsi="Consolas" w:cs="Consolas"/>
+          <w:rFonts w:ascii="Times New Roman" w:hAnsi="Times New Roman" w:cs="Times New Roman"/>
+          <w:sz w:val="20"/>
+          <w:szCs w:val="20"/>
+        </w:rPr>
+        <w:t xml:space="preserve"> </w:t>
+      </w:r>
+      <w:r>
+        <w:rPr>
+          <w:rFonts w:ascii="Times New Roman" w:hAnsi="Times New Roman" w:cs="Times New Roman"/>
           <w:color w:val="FF0000"/>
-          <w:sz w:val="19"/>
-          <w:szCs w:val="19"/>
+          <w:sz w:val="20"/>
+          <w:szCs w:val="20"/>
         </w:rPr>
         <w:t>'</w:t>
       </w:r>
       <w:proofErr w:type="spellStart"/>
       <w:r>
         <w:rPr>
-          <w:rFonts w:ascii="Consolas" w:hAnsi="Consolas" w:cs="Consolas"/>
+          <w:rFonts w:ascii="Times New Roman" w:hAnsi="Times New Roman" w:cs="Times New Roman"/>
           <w:color w:val="FF0000"/>
-          <w:sz w:val="19"/>
-          <w:szCs w:val="19"/>
+          <w:sz w:val="20"/>
+          <w:szCs w:val="20"/>
         </w:rPr>
         <w:t>num</w:t>
       </w:r>
       <w:proofErr w:type="spellEnd"/>
       <w:r>
         <w:rPr>
-          <w:rFonts w:ascii="Consolas" w:hAnsi="Consolas" w:cs="Consolas"/>
+          <w:rFonts w:ascii="Times New Roman" w:hAnsi="Times New Roman" w:cs="Times New Roman"/>
           <w:color w:val="FF0000"/>
-          <w:sz w:val="19"/>
-          <w:szCs w:val="19"/>
+          <w:sz w:val="20"/>
+          <w:szCs w:val="20"/>
         </w:rPr>
         <w:t xml:space="preserve"> Fournisseur'</w:t>
       </w:r>
       <w:r>
         <w:rPr>
-          <w:rFonts w:ascii="Consolas" w:hAnsi="Consolas" w:cs="Consolas"/>
+          <w:rFonts w:ascii="Times New Roman" w:hAnsi="Times New Roman" w:cs="Times New Roman"/>
           <w:color w:val="808080"/>
-          <w:sz w:val="19"/>
-          <w:szCs w:val="19"/>
+          <w:sz w:val="20"/>
+          <w:szCs w:val="20"/>
         </w:rPr>
         <w:t>,</w:t>
       </w:r>
       <w:r>
         <w:rPr>
-          <w:rFonts w:ascii="Consolas" w:hAnsi="Consolas" w:cs="Consolas"/>
-          <w:sz w:val="19"/>
-          <w:szCs w:val="19"/>
-        </w:rPr>
-        <w:t xml:space="preserve"> </w:t>
-      </w:r>
-      <w:proofErr w:type="spellStart"/>
-      <w:r>
-        <w:rPr>
-          <w:rFonts w:ascii="Consolas" w:hAnsi="Consolas" w:cs="Consolas"/>
-          <w:sz w:val="19"/>
-          <w:szCs w:val="19"/>
+          <w:rFonts w:ascii="Times New Roman" w:hAnsi="Times New Roman" w:cs="Times New Roman"/>
+          <w:sz w:val="20"/>
+          <w:szCs w:val="20"/>
+        </w:rPr>
+        <w:t xml:space="preserve"> </w:t>
+      </w:r>
+      <w:proofErr w:type="spellStart"/>
+      <w:r>
+        <w:rPr>
+          <w:rFonts w:ascii="Times New Roman" w:hAnsi="Times New Roman" w:cs="Times New Roman"/>
+          <w:sz w:val="20"/>
+          <w:szCs w:val="20"/>
         </w:rPr>
         <w:t>fournisseur</w:t>
       </w:r>
       <w:r>
         <w:rPr>
-          <w:rFonts w:ascii="Consolas" w:hAnsi="Consolas" w:cs="Consolas"/>
+          <w:rFonts w:ascii="Times New Roman" w:hAnsi="Times New Roman" w:cs="Times New Roman"/>
           <w:color w:val="808080"/>
-          <w:sz w:val="19"/>
-          <w:szCs w:val="19"/>
+          <w:sz w:val="20"/>
+          <w:szCs w:val="20"/>
         </w:rPr>
         <w:t>.</w:t>
       </w:r>
       <w:r>
         <w:rPr>
-          <w:rFonts w:ascii="Consolas" w:hAnsi="Consolas" w:cs="Consolas"/>
-          <w:sz w:val="19"/>
-          <w:szCs w:val="19"/>
+          <w:rFonts w:ascii="Times New Roman" w:hAnsi="Times New Roman" w:cs="Times New Roman"/>
+          <w:sz w:val="20"/>
+          <w:szCs w:val="20"/>
         </w:rPr>
         <w:t>fournisseur_nom</w:t>
       </w:r>
       <w:proofErr w:type="spellEnd"/>
       <w:r>
         <w:rPr>
-          <w:rFonts w:ascii="Consolas" w:hAnsi="Consolas" w:cs="Consolas"/>
-          <w:sz w:val="19"/>
-          <w:szCs w:val="19"/>
-        </w:rPr>
-        <w:t xml:space="preserve"> </w:t>
-      </w:r>
-      <w:r>
-        <w:rPr>
-          <w:rFonts w:ascii="Consolas" w:hAnsi="Consolas" w:cs="Consolas"/>
+          <w:rFonts w:ascii="Times New Roman" w:hAnsi="Times New Roman" w:cs="Times New Roman"/>
+          <w:sz w:val="20"/>
+          <w:szCs w:val="20"/>
+        </w:rPr>
+        <w:t xml:space="preserve"> </w:t>
+      </w:r>
+      <w:r>
+        <w:rPr>
+          <w:rFonts w:ascii="Times New Roman" w:hAnsi="Times New Roman" w:cs="Times New Roman"/>
           <w:color w:val="0000FF"/>
-          <w:sz w:val="19"/>
-          <w:szCs w:val="19"/>
+          <w:sz w:val="20"/>
+          <w:szCs w:val="20"/>
         </w:rPr>
         <w:t>as</w:t>
       </w:r>
       <w:r>
         <w:rPr>
-          <w:rFonts w:ascii="Consolas" w:hAnsi="Consolas" w:cs="Consolas"/>
-          <w:sz w:val="19"/>
-          <w:szCs w:val="19"/>
-        </w:rPr>
-        <w:t xml:space="preserve"> </w:t>
-      </w:r>
-      <w:r>
-        <w:rPr>
-          <w:rFonts w:ascii="Consolas" w:hAnsi="Consolas" w:cs="Consolas"/>
+          <w:rFonts w:ascii="Times New Roman" w:hAnsi="Times New Roman" w:cs="Times New Roman"/>
+          <w:sz w:val="20"/>
+          <w:szCs w:val="20"/>
+        </w:rPr>
+        <w:t xml:space="preserve"> </w:t>
+      </w:r>
+      <w:r>
+        <w:rPr>
+          <w:rFonts w:ascii="Times New Roman" w:hAnsi="Times New Roman" w:cs="Times New Roman"/>
           <w:color w:val="FF0000"/>
-          <w:sz w:val="19"/>
-          <w:szCs w:val="19"/>
+          <w:sz w:val="20"/>
+          <w:szCs w:val="20"/>
         </w:rPr>
         <w:t xml:space="preserve">'nom </w:t>
       </w:r>
       <w:proofErr w:type="spellStart"/>
       <w:r>
         <w:rPr>
-          <w:rFonts w:ascii="Consolas" w:hAnsi="Consolas" w:cs="Consolas"/>
+          <w:rFonts w:ascii="Times New Roman" w:hAnsi="Times New Roman" w:cs="Times New Roman"/>
           <w:color w:val="FF0000"/>
-          <w:sz w:val="19"/>
-          <w:szCs w:val="19"/>
+          <w:sz w:val="20"/>
+          <w:szCs w:val="20"/>
         </w:rPr>
         <w:t>fpurnisseur</w:t>
       </w:r>
       <w:proofErr w:type="spellEnd"/>
       <w:r>
         <w:rPr>
-          <w:rFonts w:ascii="Consolas" w:hAnsi="Consolas" w:cs="Consolas"/>
+          <w:rFonts w:ascii="Times New Roman" w:hAnsi="Times New Roman" w:cs="Times New Roman"/>
           <w:color w:val="FF0000"/>
-          <w:sz w:val="19"/>
-          <w:szCs w:val="19"/>
+          <w:sz w:val="20"/>
+          <w:szCs w:val="20"/>
         </w:rPr>
         <w:t>'</w:t>
       </w:r>
       <w:r>
         <w:rPr>
-          <w:rFonts w:ascii="Consolas" w:hAnsi="Consolas" w:cs="Consolas"/>
-          <w:sz w:val="19"/>
-          <w:szCs w:val="19"/>
+          <w:rFonts w:ascii="Times New Roman" w:hAnsi="Times New Roman" w:cs="Times New Roman"/>
+          <w:sz w:val="20"/>
+          <w:szCs w:val="20"/>
         </w:rPr>
         <w:t xml:space="preserve"> </w:t>
       </w:r>
@@ -792,30 +1266,29 @@
         <w:adjustRightInd w:val="0"/>
         <w:spacing w:after="0" w:line="240" w:lineRule="auto"/>
         <w:rPr>
-          <w:rFonts w:ascii="Consolas" w:hAnsi="Consolas" w:cs="Consolas"/>
-          <w:sz w:val="19"/>
-          <w:szCs w:val="19"/>
+          <w:rFonts w:ascii="Times New Roman" w:hAnsi="Times New Roman" w:cs="Times New Roman"/>
+          <w:sz w:val="20"/>
+          <w:szCs w:val="20"/>
         </w:rPr>
       </w:pPr>
       <w:proofErr w:type="spellStart"/>
       <w:proofErr w:type="gramStart"/>
       <w:r>
         <w:rPr>
-          <w:rFonts w:ascii="Consolas" w:hAnsi="Consolas" w:cs="Consolas"/>
+          <w:rFonts w:ascii="Times New Roman" w:hAnsi="Times New Roman" w:cs="Times New Roman"/>
           <w:color w:val="0000FF"/>
-          <w:sz w:val="19"/>
-          <w:szCs w:val="19"/>
-        </w:rPr>
-        <w:lastRenderedPageBreak/>
+          <w:sz w:val="20"/>
+          <w:szCs w:val="20"/>
+        </w:rPr>
         <w:t>from</w:t>
       </w:r>
       <w:proofErr w:type="spellEnd"/>
       <w:proofErr w:type="gramEnd"/>
       <w:r>
         <w:rPr>
-          <w:rFonts w:ascii="Consolas" w:hAnsi="Consolas" w:cs="Consolas"/>
-          <w:sz w:val="19"/>
-          <w:szCs w:val="19"/>
+          <w:rFonts w:ascii="Times New Roman" w:hAnsi="Times New Roman" w:cs="Times New Roman"/>
+          <w:sz w:val="20"/>
+          <w:szCs w:val="20"/>
         </w:rPr>
         <w:t xml:space="preserve"> produit</w:t>
       </w:r>
@@ -827,19 +1300,19 @@
         <w:adjustRightInd w:val="0"/>
         <w:spacing w:after="0" w:line="240" w:lineRule="auto"/>
         <w:rPr>
-          <w:rFonts w:ascii="Consolas" w:hAnsi="Consolas" w:cs="Consolas"/>
-          <w:sz w:val="19"/>
-          <w:szCs w:val="19"/>
+          <w:rFonts w:ascii="Times New Roman" w:hAnsi="Times New Roman" w:cs="Times New Roman"/>
+          <w:sz w:val="20"/>
+          <w:szCs w:val="20"/>
         </w:rPr>
       </w:pPr>
       <w:proofErr w:type="spellStart"/>
       <w:proofErr w:type="gramStart"/>
       <w:r>
         <w:rPr>
-          <w:rFonts w:ascii="Consolas" w:hAnsi="Consolas" w:cs="Consolas"/>
+          <w:rFonts w:ascii="Times New Roman" w:hAnsi="Times New Roman" w:cs="Times New Roman"/>
           <w:color w:val="808080"/>
-          <w:sz w:val="19"/>
-          <w:szCs w:val="19"/>
+          <w:sz w:val="20"/>
+          <w:szCs w:val="20"/>
         </w:rPr>
         <w:t>join</w:t>
       </w:r>
@@ -847,556 +1320,1261 @@
       <w:proofErr w:type="gramEnd"/>
       <w:r>
         <w:rPr>
-          <w:rFonts w:ascii="Consolas" w:hAnsi="Consolas" w:cs="Consolas"/>
-          <w:sz w:val="19"/>
-          <w:szCs w:val="19"/>
+          <w:rFonts w:ascii="Times New Roman" w:hAnsi="Times New Roman" w:cs="Times New Roman"/>
+          <w:sz w:val="20"/>
+          <w:szCs w:val="20"/>
         </w:rPr>
         <w:t xml:space="preserve"> fournisseur </w:t>
       </w:r>
       <w:r>
         <w:rPr>
-          <w:rFonts w:ascii="Consolas" w:hAnsi="Consolas" w:cs="Consolas"/>
+          <w:rFonts w:ascii="Times New Roman" w:hAnsi="Times New Roman" w:cs="Times New Roman"/>
           <w:color w:val="0000FF"/>
-          <w:sz w:val="19"/>
-          <w:szCs w:val="19"/>
+          <w:sz w:val="20"/>
+          <w:szCs w:val="20"/>
         </w:rPr>
         <w:t>on</w:t>
       </w:r>
       <w:r>
         <w:rPr>
-          <w:rFonts w:ascii="Consolas" w:hAnsi="Consolas" w:cs="Consolas"/>
-          <w:sz w:val="19"/>
-          <w:szCs w:val="19"/>
-        </w:rPr>
-        <w:t xml:space="preserve"> </w:t>
-      </w:r>
-      <w:proofErr w:type="spellStart"/>
-      <w:r>
-        <w:rPr>
-          <w:rFonts w:ascii="Consolas" w:hAnsi="Consolas" w:cs="Consolas"/>
-          <w:sz w:val="19"/>
-          <w:szCs w:val="19"/>
+          <w:rFonts w:ascii="Times New Roman" w:hAnsi="Times New Roman" w:cs="Times New Roman"/>
+          <w:sz w:val="20"/>
+          <w:szCs w:val="20"/>
+        </w:rPr>
+        <w:t xml:space="preserve"> </w:t>
+      </w:r>
+      <w:proofErr w:type="spellStart"/>
+      <w:r>
+        <w:rPr>
+          <w:rFonts w:ascii="Times New Roman" w:hAnsi="Times New Roman" w:cs="Times New Roman"/>
+          <w:sz w:val="20"/>
+          <w:szCs w:val="20"/>
         </w:rPr>
         <w:t>produit</w:t>
       </w:r>
       <w:r>
         <w:rPr>
-          <w:rFonts w:ascii="Consolas" w:hAnsi="Consolas" w:cs="Consolas"/>
+          <w:rFonts w:ascii="Times New Roman" w:hAnsi="Times New Roman" w:cs="Times New Roman"/>
           <w:color w:val="808080"/>
-          <w:sz w:val="19"/>
-          <w:szCs w:val="19"/>
+          <w:sz w:val="20"/>
+          <w:szCs w:val="20"/>
         </w:rPr>
         <w:t>.</w:t>
       </w:r>
       <w:r>
         <w:rPr>
-          <w:rFonts w:ascii="Consolas" w:hAnsi="Consolas" w:cs="Consolas"/>
-          <w:sz w:val="19"/>
-          <w:szCs w:val="19"/>
+          <w:rFonts w:ascii="Times New Roman" w:hAnsi="Times New Roman" w:cs="Times New Roman"/>
+          <w:sz w:val="20"/>
+          <w:szCs w:val="20"/>
         </w:rPr>
         <w:t>fournisseur_id</w:t>
       </w:r>
       <w:proofErr w:type="spellEnd"/>
       <w:r>
         <w:rPr>
-          <w:rFonts w:ascii="Consolas" w:hAnsi="Consolas" w:cs="Consolas"/>
+          <w:rFonts w:ascii="Times New Roman" w:hAnsi="Times New Roman" w:cs="Times New Roman"/>
           <w:color w:val="808080"/>
-          <w:sz w:val="19"/>
-          <w:szCs w:val="19"/>
+          <w:sz w:val="20"/>
+          <w:szCs w:val="20"/>
         </w:rPr>
         <w:t>=</w:t>
       </w:r>
       <w:proofErr w:type="spellStart"/>
       <w:r>
         <w:rPr>
-          <w:rFonts w:ascii="Consolas" w:hAnsi="Consolas" w:cs="Consolas"/>
-          <w:sz w:val="19"/>
-          <w:szCs w:val="19"/>
+          <w:rFonts w:ascii="Times New Roman" w:hAnsi="Times New Roman" w:cs="Times New Roman"/>
+          <w:sz w:val="20"/>
+          <w:szCs w:val="20"/>
         </w:rPr>
         <w:t>fournisseur</w:t>
       </w:r>
       <w:r>
         <w:rPr>
-          <w:rFonts w:ascii="Consolas" w:hAnsi="Consolas" w:cs="Consolas"/>
+          <w:rFonts w:ascii="Times New Roman" w:hAnsi="Times New Roman" w:cs="Times New Roman"/>
           <w:color w:val="808080"/>
-          <w:sz w:val="19"/>
-          <w:szCs w:val="19"/>
+          <w:sz w:val="20"/>
+          <w:szCs w:val="20"/>
         </w:rPr>
         <w:t>.</w:t>
       </w:r>
       <w:r>
         <w:rPr>
-          <w:rFonts w:ascii="Consolas" w:hAnsi="Consolas" w:cs="Consolas"/>
-          <w:sz w:val="19"/>
-          <w:szCs w:val="19"/>
+          <w:rFonts w:ascii="Times New Roman" w:hAnsi="Times New Roman" w:cs="Times New Roman"/>
+          <w:sz w:val="20"/>
+          <w:szCs w:val="20"/>
         </w:rPr>
         <w:t>fournisseur_id</w:t>
       </w:r>
       <w:proofErr w:type="spellEnd"/>
     </w:p>
-    <w:p/>
-    <w:p>
-      <w:r>
+    <w:p>
+      <w:pPr>
+        <w:rPr>
+          <w:rFonts w:ascii="Times New Roman" w:hAnsi="Times New Roman" w:cs="Times New Roman"/>
+          <w:sz w:val="20"/>
+          <w:szCs w:val="20"/>
+        </w:rPr>
+      </w:pPr>
+    </w:p>
+    <w:p>
+      <w:pPr>
+        <w:rPr>
+          <w:rFonts w:ascii="Times New Roman" w:hAnsi="Times New Roman" w:cs="Times New Roman"/>
+          <w:sz w:val="20"/>
+          <w:szCs w:val="20"/>
+        </w:rPr>
+      </w:pPr>
+      <w:r>
+        <w:rPr>
+          <w:rFonts w:ascii="Times New Roman" w:hAnsi="Times New Roman" w:cs="Times New Roman"/>
+          <w:sz w:val="20"/>
+          <w:szCs w:val="20"/>
+        </w:rPr>
         <w:t xml:space="preserve">Procédure stockée (dans </w:t>
       </w:r>
       <w:proofErr w:type="spellStart"/>
       <w:r>
+        <w:rPr>
+          <w:rFonts w:ascii="Times New Roman" w:hAnsi="Times New Roman" w:cs="Times New Roman"/>
+          <w:sz w:val="20"/>
+          <w:szCs w:val="20"/>
+        </w:rPr>
         <w:t>programmabilité</w:t>
       </w:r>
       <w:proofErr w:type="spellEnd"/>
       <w:r>
+        <w:rPr>
+          <w:rFonts w:ascii="Times New Roman" w:hAnsi="Times New Roman" w:cs="Times New Roman"/>
+          <w:sz w:val="20"/>
+          <w:szCs w:val="20"/>
+        </w:rPr>
         <w:t xml:space="preserve"> dans SQL Server)</w:t>
       </w:r>
     </w:p>
     <w:p>
+      <w:pPr>
+        <w:rPr>
+          <w:rFonts w:ascii="Times New Roman" w:hAnsi="Times New Roman" w:cs="Times New Roman"/>
+          <w:sz w:val="20"/>
+          <w:szCs w:val="20"/>
+        </w:rPr>
+      </w:pPr>
       <w:proofErr w:type="spellStart"/>
       <w:proofErr w:type="gramStart"/>
       <w:r>
+        <w:rPr>
+          <w:rFonts w:ascii="Times New Roman" w:hAnsi="Times New Roman" w:cs="Times New Roman"/>
+          <w:sz w:val="20"/>
+          <w:szCs w:val="20"/>
+        </w:rPr>
         <w:t>create</w:t>
       </w:r>
       <w:proofErr w:type="spellEnd"/>
       <w:proofErr w:type="gramEnd"/>
       <w:r>
+        <w:rPr>
+          <w:rFonts w:ascii="Times New Roman" w:hAnsi="Times New Roman" w:cs="Times New Roman"/>
+          <w:sz w:val="20"/>
+          <w:szCs w:val="20"/>
+        </w:rPr>
         <w:t xml:space="preserve"> proc </w:t>
       </w:r>
       <w:proofErr w:type="spellStart"/>
       <w:r>
+        <w:rPr>
+          <w:rFonts w:ascii="Times New Roman" w:hAnsi="Times New Roman" w:cs="Times New Roman"/>
+          <w:sz w:val="20"/>
+          <w:szCs w:val="20"/>
+        </w:rPr>
         <w:t>CaParType</w:t>
       </w:r>
       <w:proofErr w:type="spellEnd"/>
     </w:p>
     <w:p>
-      <w:r>
+      <w:pPr>
+        <w:rPr>
+          <w:rFonts w:ascii="Times New Roman" w:hAnsi="Times New Roman" w:cs="Times New Roman"/>
+          <w:sz w:val="20"/>
+          <w:szCs w:val="20"/>
+        </w:rPr>
+      </w:pPr>
+      <w:r>
+        <w:rPr>
+          <w:rFonts w:ascii="Times New Roman" w:hAnsi="Times New Roman" w:cs="Times New Roman"/>
+          <w:sz w:val="20"/>
+          <w:szCs w:val="20"/>
+        </w:rPr>
         <w:t>@</w:t>
       </w:r>
       <w:proofErr w:type="spellStart"/>
       <w:r>
+        <w:rPr>
+          <w:rFonts w:ascii="Times New Roman" w:hAnsi="Times New Roman" w:cs="Times New Roman"/>
+          <w:sz w:val="20"/>
+          <w:szCs w:val="20"/>
+        </w:rPr>
         <w:t>categorie</w:t>
       </w:r>
       <w:proofErr w:type="spellEnd"/>
       <w:r>
-        <w:t xml:space="preserve"> </w:t>
-      </w:r>
-      <w:proofErr w:type="spellStart"/>
-      <w:r>
+        <w:rPr>
+          <w:rFonts w:ascii="Times New Roman" w:hAnsi="Times New Roman" w:cs="Times New Roman"/>
+          <w:sz w:val="20"/>
+          <w:szCs w:val="20"/>
+        </w:rPr>
+        <w:t xml:space="preserve"> </w:t>
+      </w:r>
+      <w:proofErr w:type="spellStart"/>
+      <w:r>
+        <w:rPr>
+          <w:rFonts w:ascii="Times New Roman" w:hAnsi="Times New Roman" w:cs="Times New Roman"/>
+          <w:sz w:val="20"/>
+          <w:szCs w:val="20"/>
+        </w:rPr>
         <w:t>int</w:t>
       </w:r>
       <w:proofErr w:type="spellEnd"/>
     </w:p>
     <w:p>
+      <w:pPr>
+        <w:rPr>
+          <w:rFonts w:ascii="Times New Roman" w:hAnsi="Times New Roman" w:cs="Times New Roman"/>
+          <w:sz w:val="20"/>
+          <w:szCs w:val="20"/>
+        </w:rPr>
+      </w:pPr>
       <w:proofErr w:type="gramStart"/>
       <w:r>
+        <w:rPr>
+          <w:rFonts w:ascii="Times New Roman" w:hAnsi="Times New Roman" w:cs="Times New Roman"/>
+          <w:sz w:val="20"/>
+          <w:szCs w:val="20"/>
+        </w:rPr>
+        <w:lastRenderedPageBreak/>
         <w:t>as</w:t>
       </w:r>
       <w:proofErr w:type="gramEnd"/>
     </w:p>
     <w:p>
-      <w:r>
+      <w:pPr>
+        <w:rPr>
+          <w:rFonts w:ascii="Times New Roman" w:hAnsi="Times New Roman" w:cs="Times New Roman"/>
+          <w:sz w:val="20"/>
+          <w:szCs w:val="20"/>
+        </w:rPr>
+      </w:pPr>
+      <w:r>
+        <w:rPr>
+          <w:rFonts w:ascii="Times New Roman" w:hAnsi="Times New Roman" w:cs="Times New Roman"/>
+          <w:sz w:val="20"/>
+          <w:szCs w:val="20"/>
+        </w:rPr>
         <w:t>select client.client_categorie</w:t>
       </w:r>
       <w:proofErr w:type="gramStart"/>
       <w:r>
+        <w:rPr>
+          <w:rFonts w:ascii="Times New Roman" w:hAnsi="Times New Roman" w:cs="Times New Roman"/>
+          <w:sz w:val="20"/>
+          <w:szCs w:val="20"/>
+        </w:rPr>
         <w:t>,sum</w:t>
       </w:r>
       <w:proofErr w:type="gramEnd"/>
       <w:r>
+        <w:rPr>
+          <w:rFonts w:ascii="Times New Roman" w:hAnsi="Times New Roman" w:cs="Times New Roman"/>
+          <w:sz w:val="20"/>
+          <w:szCs w:val="20"/>
+        </w:rPr>
         <w:t>(ligne_de_commande.lignecom_qte*ligne_de_commande.prix_fixe) as 'TOTAL HT'</w:t>
       </w:r>
     </w:p>
     <w:p>
-      <w:r>
+      <w:pPr>
+        <w:rPr>
+          <w:rFonts w:ascii="Times New Roman" w:hAnsi="Times New Roman" w:cs="Times New Roman"/>
+          <w:sz w:val="20"/>
+          <w:szCs w:val="20"/>
+        </w:rPr>
+      </w:pPr>
+      <w:r>
+        <w:rPr>
+          <w:rFonts w:ascii="Times New Roman" w:hAnsi="Times New Roman" w:cs="Times New Roman"/>
+          <w:sz w:val="20"/>
+          <w:szCs w:val="20"/>
+        </w:rPr>
         <w:t xml:space="preserve"> </w:t>
       </w:r>
       <w:proofErr w:type="spellStart"/>
       <w:proofErr w:type="gramStart"/>
       <w:r>
+        <w:rPr>
+          <w:rFonts w:ascii="Times New Roman" w:hAnsi="Times New Roman" w:cs="Times New Roman"/>
+          <w:sz w:val="20"/>
+          <w:szCs w:val="20"/>
+        </w:rPr>
         <w:t>from</w:t>
       </w:r>
       <w:proofErr w:type="spellEnd"/>
       <w:proofErr w:type="gramEnd"/>
       <w:r>
-        <w:t xml:space="preserve"> </w:t>
-      </w:r>
-      <w:proofErr w:type="spellStart"/>
-      <w:r>
+        <w:rPr>
+          <w:rFonts w:ascii="Times New Roman" w:hAnsi="Times New Roman" w:cs="Times New Roman"/>
+          <w:sz w:val="20"/>
+          <w:szCs w:val="20"/>
+        </w:rPr>
+        <w:t xml:space="preserve"> </w:t>
+      </w:r>
+      <w:proofErr w:type="spellStart"/>
+      <w:r>
+        <w:rPr>
+          <w:rFonts w:ascii="Times New Roman" w:hAnsi="Times New Roman" w:cs="Times New Roman"/>
+          <w:sz w:val="20"/>
+          <w:szCs w:val="20"/>
+        </w:rPr>
         <w:t>ligne_de_commande</w:t>
       </w:r>
       <w:proofErr w:type="spellEnd"/>
       <w:r>
-        <w:t xml:space="preserve"> </w:t>
-      </w:r>
-      <w:proofErr w:type="spellStart"/>
-      <w:r>
+        <w:rPr>
+          <w:rFonts w:ascii="Times New Roman" w:hAnsi="Times New Roman" w:cs="Times New Roman"/>
+          <w:sz w:val="20"/>
+          <w:szCs w:val="20"/>
+        </w:rPr>
+        <w:t xml:space="preserve"> </w:t>
+      </w:r>
+      <w:proofErr w:type="spellStart"/>
+      <w:r>
+        <w:rPr>
+          <w:rFonts w:ascii="Times New Roman" w:hAnsi="Times New Roman" w:cs="Times New Roman"/>
+          <w:sz w:val="20"/>
+          <w:szCs w:val="20"/>
+        </w:rPr>
         <w:t>join</w:t>
       </w:r>
       <w:proofErr w:type="spellEnd"/>
       <w:r>
+        <w:rPr>
+          <w:rFonts w:ascii="Times New Roman" w:hAnsi="Times New Roman" w:cs="Times New Roman"/>
+          <w:sz w:val="20"/>
+          <w:szCs w:val="20"/>
+        </w:rPr>
         <w:t xml:space="preserve"> commande on </w:t>
       </w:r>
       <w:proofErr w:type="spellStart"/>
       <w:r>
+        <w:rPr>
+          <w:rFonts w:ascii="Times New Roman" w:hAnsi="Times New Roman" w:cs="Times New Roman"/>
+          <w:sz w:val="20"/>
+          <w:szCs w:val="20"/>
+        </w:rPr>
         <w:t>ligne_de_commande.commande_id</w:t>
       </w:r>
       <w:proofErr w:type="spellEnd"/>
       <w:r>
+        <w:rPr>
+          <w:rFonts w:ascii="Times New Roman" w:hAnsi="Times New Roman" w:cs="Times New Roman"/>
+          <w:sz w:val="20"/>
+          <w:szCs w:val="20"/>
+        </w:rPr>
         <w:t xml:space="preserve">= </w:t>
       </w:r>
       <w:proofErr w:type="spellStart"/>
       <w:r>
+        <w:rPr>
+          <w:rFonts w:ascii="Times New Roman" w:hAnsi="Times New Roman" w:cs="Times New Roman"/>
+          <w:sz w:val="20"/>
+          <w:szCs w:val="20"/>
+        </w:rPr>
         <w:t>commande.commande_id</w:t>
       </w:r>
       <w:proofErr w:type="spellEnd"/>
     </w:p>
     <w:p>
-      <w:r>
+      <w:pPr>
+        <w:rPr>
+          <w:rFonts w:ascii="Times New Roman" w:hAnsi="Times New Roman" w:cs="Times New Roman"/>
+          <w:sz w:val="20"/>
+          <w:szCs w:val="20"/>
+        </w:rPr>
+      </w:pPr>
+      <w:r>
+        <w:rPr>
+          <w:rFonts w:ascii="Times New Roman" w:hAnsi="Times New Roman" w:cs="Times New Roman"/>
+          <w:sz w:val="20"/>
+          <w:szCs w:val="20"/>
+        </w:rPr>
         <w:tab/>
       </w:r>
       <w:r>
+        <w:rPr>
+          <w:rFonts w:ascii="Times New Roman" w:hAnsi="Times New Roman" w:cs="Times New Roman"/>
+          <w:sz w:val="20"/>
+          <w:szCs w:val="20"/>
+        </w:rPr>
         <w:tab/>
       </w:r>
       <w:r>
+        <w:rPr>
+          <w:rFonts w:ascii="Times New Roman" w:hAnsi="Times New Roman" w:cs="Times New Roman"/>
+          <w:sz w:val="20"/>
+          <w:szCs w:val="20"/>
+        </w:rPr>
         <w:tab/>
       </w:r>
       <w:r>
+        <w:rPr>
+          <w:rFonts w:ascii="Times New Roman" w:hAnsi="Times New Roman" w:cs="Times New Roman"/>
+          <w:sz w:val="20"/>
+          <w:szCs w:val="20"/>
+        </w:rPr>
         <w:tab/>
       </w:r>
       <w:r>
+        <w:rPr>
+          <w:rFonts w:ascii="Times New Roman" w:hAnsi="Times New Roman" w:cs="Times New Roman"/>
+          <w:sz w:val="20"/>
+          <w:szCs w:val="20"/>
+        </w:rPr>
         <w:tab/>
       </w:r>
       <w:r>
+        <w:rPr>
+          <w:rFonts w:ascii="Times New Roman" w:hAnsi="Times New Roman" w:cs="Times New Roman"/>
+          <w:sz w:val="20"/>
+          <w:szCs w:val="20"/>
+        </w:rPr>
         <w:tab/>
       </w:r>
       <w:proofErr w:type="spellStart"/>
       <w:proofErr w:type="gramStart"/>
       <w:r>
+        <w:rPr>
+          <w:rFonts w:ascii="Times New Roman" w:hAnsi="Times New Roman" w:cs="Times New Roman"/>
+          <w:sz w:val="20"/>
+          <w:szCs w:val="20"/>
+        </w:rPr>
         <w:t>join</w:t>
       </w:r>
       <w:proofErr w:type="spellEnd"/>
       <w:proofErr w:type="gramEnd"/>
       <w:r>
+        <w:rPr>
+          <w:rFonts w:ascii="Times New Roman" w:hAnsi="Times New Roman" w:cs="Times New Roman"/>
+          <w:sz w:val="20"/>
+          <w:szCs w:val="20"/>
+        </w:rPr>
         <w:t xml:space="preserve"> client on </w:t>
       </w:r>
       <w:proofErr w:type="spellStart"/>
       <w:r>
+        <w:rPr>
+          <w:rFonts w:ascii="Times New Roman" w:hAnsi="Times New Roman" w:cs="Times New Roman"/>
+          <w:sz w:val="20"/>
+          <w:szCs w:val="20"/>
+        </w:rPr>
         <w:t>client.client_id</w:t>
       </w:r>
       <w:proofErr w:type="spellEnd"/>
       <w:r>
+        <w:rPr>
+          <w:rFonts w:ascii="Times New Roman" w:hAnsi="Times New Roman" w:cs="Times New Roman"/>
+          <w:sz w:val="20"/>
+          <w:szCs w:val="20"/>
+        </w:rPr>
         <w:t>=</w:t>
       </w:r>
       <w:proofErr w:type="spellStart"/>
       <w:r>
+        <w:rPr>
+          <w:rFonts w:ascii="Times New Roman" w:hAnsi="Times New Roman" w:cs="Times New Roman"/>
+          <w:sz w:val="20"/>
+          <w:szCs w:val="20"/>
+        </w:rPr>
         <w:t>commande.client_id</w:t>
       </w:r>
       <w:proofErr w:type="spellEnd"/>
     </w:p>
     <w:p>
-      <w:r>
+      <w:pPr>
+        <w:rPr>
+          <w:rFonts w:ascii="Times New Roman" w:hAnsi="Times New Roman" w:cs="Times New Roman"/>
+          <w:sz w:val="20"/>
+          <w:szCs w:val="20"/>
+        </w:rPr>
+      </w:pPr>
+      <w:r>
+        <w:rPr>
+          <w:rFonts w:ascii="Times New Roman" w:hAnsi="Times New Roman" w:cs="Times New Roman"/>
+          <w:sz w:val="20"/>
+          <w:szCs w:val="20"/>
+        </w:rPr>
         <w:tab/>
       </w:r>
       <w:r>
+        <w:rPr>
+          <w:rFonts w:ascii="Times New Roman" w:hAnsi="Times New Roman" w:cs="Times New Roman"/>
+          <w:sz w:val="20"/>
+          <w:szCs w:val="20"/>
+        </w:rPr>
         <w:tab/>
       </w:r>
       <w:r>
+        <w:rPr>
+          <w:rFonts w:ascii="Times New Roman" w:hAnsi="Times New Roman" w:cs="Times New Roman"/>
+          <w:sz w:val="20"/>
+          <w:szCs w:val="20"/>
+        </w:rPr>
         <w:tab/>
       </w:r>
       <w:r>
+        <w:rPr>
+          <w:rFonts w:ascii="Times New Roman" w:hAnsi="Times New Roman" w:cs="Times New Roman"/>
+          <w:sz w:val="20"/>
+          <w:szCs w:val="20"/>
+        </w:rPr>
         <w:tab/>
       </w:r>
       <w:r>
+        <w:rPr>
+          <w:rFonts w:ascii="Times New Roman" w:hAnsi="Times New Roman" w:cs="Times New Roman"/>
+          <w:sz w:val="20"/>
+          <w:szCs w:val="20"/>
+        </w:rPr>
         <w:tab/>
       </w:r>
       <w:r>
+        <w:rPr>
+          <w:rFonts w:ascii="Times New Roman" w:hAnsi="Times New Roman" w:cs="Times New Roman"/>
+          <w:sz w:val="20"/>
+          <w:szCs w:val="20"/>
+        </w:rPr>
         <w:tab/>
       </w:r>
       <w:proofErr w:type="spellStart"/>
       <w:proofErr w:type="gramStart"/>
       <w:r>
+        <w:rPr>
+          <w:rFonts w:ascii="Times New Roman" w:hAnsi="Times New Roman" w:cs="Times New Roman"/>
+          <w:sz w:val="20"/>
+          <w:szCs w:val="20"/>
+        </w:rPr>
         <w:t>where</w:t>
       </w:r>
       <w:proofErr w:type="spellEnd"/>
       <w:proofErr w:type="gramEnd"/>
       <w:r>
-        <w:t xml:space="preserve"> </w:t>
-      </w:r>
-      <w:proofErr w:type="spellStart"/>
-      <w:r>
+        <w:rPr>
+          <w:rFonts w:ascii="Times New Roman" w:hAnsi="Times New Roman" w:cs="Times New Roman"/>
+          <w:sz w:val="20"/>
+          <w:szCs w:val="20"/>
+        </w:rPr>
+        <w:t xml:space="preserve"> </w:t>
+      </w:r>
+      <w:proofErr w:type="spellStart"/>
+      <w:r>
+        <w:rPr>
+          <w:rFonts w:ascii="Times New Roman" w:hAnsi="Times New Roman" w:cs="Times New Roman"/>
+          <w:sz w:val="20"/>
+          <w:szCs w:val="20"/>
+        </w:rPr>
         <w:t>client.client_categorie</w:t>
       </w:r>
       <w:proofErr w:type="spellEnd"/>
       <w:r>
+        <w:rPr>
+          <w:rFonts w:ascii="Times New Roman" w:hAnsi="Times New Roman" w:cs="Times New Roman"/>
+          <w:sz w:val="20"/>
+          <w:szCs w:val="20"/>
+        </w:rPr>
         <w:t xml:space="preserve"> = @</w:t>
       </w:r>
       <w:proofErr w:type="spellStart"/>
       <w:r>
+        <w:rPr>
+          <w:rFonts w:ascii="Times New Roman" w:hAnsi="Times New Roman" w:cs="Times New Roman"/>
+          <w:sz w:val="20"/>
+          <w:szCs w:val="20"/>
+        </w:rPr>
         <w:t>categorie</w:t>
       </w:r>
       <w:proofErr w:type="spellEnd"/>
     </w:p>
     <w:p>
-      <w:r>
+      <w:pPr>
+        <w:rPr>
+          <w:rFonts w:ascii="Times New Roman" w:hAnsi="Times New Roman" w:cs="Times New Roman"/>
+          <w:sz w:val="20"/>
+          <w:szCs w:val="20"/>
+        </w:rPr>
+      </w:pPr>
+      <w:r>
+        <w:rPr>
+          <w:rFonts w:ascii="Times New Roman" w:hAnsi="Times New Roman" w:cs="Times New Roman"/>
+          <w:sz w:val="20"/>
+          <w:szCs w:val="20"/>
+        </w:rPr>
         <w:t xml:space="preserve"> </w:t>
       </w:r>
       <w:proofErr w:type="gramStart"/>
       <w:r>
+        <w:rPr>
+          <w:rFonts w:ascii="Times New Roman" w:hAnsi="Times New Roman" w:cs="Times New Roman"/>
+          <w:sz w:val="20"/>
+          <w:szCs w:val="20"/>
+        </w:rPr>
         <w:t>group</w:t>
       </w:r>
       <w:proofErr w:type="gramEnd"/>
       <w:r>
+        <w:rPr>
+          <w:rFonts w:ascii="Times New Roman" w:hAnsi="Times New Roman" w:cs="Times New Roman"/>
+          <w:sz w:val="20"/>
+          <w:szCs w:val="20"/>
+        </w:rPr>
         <w:t xml:space="preserve"> by </w:t>
       </w:r>
       <w:proofErr w:type="spellStart"/>
       <w:r>
+        <w:rPr>
+          <w:rFonts w:ascii="Times New Roman" w:hAnsi="Times New Roman" w:cs="Times New Roman"/>
+          <w:sz w:val="20"/>
+          <w:szCs w:val="20"/>
+        </w:rPr>
         <w:t>client.client_categorie</w:t>
       </w:r>
       <w:proofErr w:type="spellEnd"/>
     </w:p>
-    <w:p/>
-    <w:p/>
-    <w:p>
-      <w:r>
+    <w:p>
+      <w:pPr>
+        <w:rPr>
+          <w:rFonts w:ascii="Times New Roman" w:hAnsi="Times New Roman" w:cs="Times New Roman"/>
+          <w:sz w:val="20"/>
+          <w:szCs w:val="20"/>
+        </w:rPr>
+      </w:pPr>
+    </w:p>
+    <w:p>
+      <w:pPr>
+        <w:rPr>
+          <w:rFonts w:ascii="Times New Roman" w:hAnsi="Times New Roman" w:cs="Times New Roman"/>
+          <w:sz w:val="20"/>
+          <w:szCs w:val="20"/>
+        </w:rPr>
+      </w:pPr>
+    </w:p>
+    <w:p>
+      <w:pPr>
+        <w:rPr>
+          <w:rFonts w:ascii="Times New Roman" w:hAnsi="Times New Roman" w:cs="Times New Roman"/>
+          <w:sz w:val="20"/>
+          <w:szCs w:val="20"/>
+        </w:rPr>
+      </w:pPr>
+      <w:r>
+        <w:rPr>
+          <w:rFonts w:ascii="Times New Roman" w:hAnsi="Times New Roman" w:cs="Times New Roman"/>
+          <w:sz w:val="20"/>
+          <w:szCs w:val="20"/>
+        </w:rPr>
         <w:t>--puis on accède au type ainsi (1 client, 2 fournisseur)</w:t>
       </w:r>
     </w:p>
     <w:p>
-      <w:r>
+      <w:pPr>
+        <w:rPr>
+          <w:rFonts w:ascii="Times New Roman" w:hAnsi="Times New Roman" w:cs="Times New Roman"/>
+          <w:sz w:val="20"/>
+          <w:szCs w:val="20"/>
+        </w:rPr>
+      </w:pPr>
+      <w:r>
+        <w:rPr>
+          <w:rFonts w:ascii="Times New Roman" w:hAnsi="Times New Roman" w:cs="Times New Roman"/>
+          <w:sz w:val="20"/>
+          <w:szCs w:val="20"/>
+        </w:rPr>
         <w:t xml:space="preserve"> </w:t>
       </w:r>
       <w:proofErr w:type="spellStart"/>
       <w:proofErr w:type="gramStart"/>
       <w:r>
+        <w:rPr>
+          <w:rFonts w:ascii="Times New Roman" w:hAnsi="Times New Roman" w:cs="Times New Roman"/>
+          <w:sz w:val="20"/>
+          <w:szCs w:val="20"/>
+        </w:rPr>
         <w:t>exec</w:t>
       </w:r>
       <w:proofErr w:type="spellEnd"/>
       <w:proofErr w:type="gramEnd"/>
       <w:r>
-        <w:t xml:space="preserve"> </w:t>
-      </w:r>
-      <w:proofErr w:type="spellStart"/>
-      <w:r>
+        <w:rPr>
+          <w:rFonts w:ascii="Times New Roman" w:hAnsi="Times New Roman" w:cs="Times New Roman"/>
+          <w:sz w:val="20"/>
+          <w:szCs w:val="20"/>
+        </w:rPr>
+        <w:t xml:space="preserve"> </w:t>
+      </w:r>
+      <w:proofErr w:type="spellStart"/>
+      <w:r>
+        <w:rPr>
+          <w:rFonts w:ascii="Times New Roman" w:hAnsi="Times New Roman" w:cs="Times New Roman"/>
+          <w:sz w:val="20"/>
+          <w:szCs w:val="20"/>
+        </w:rPr>
         <w:t>CaParType</w:t>
       </w:r>
       <w:proofErr w:type="spellEnd"/>
       <w:r>
+        <w:rPr>
+          <w:rFonts w:ascii="Times New Roman" w:hAnsi="Times New Roman" w:cs="Times New Roman"/>
+          <w:sz w:val="20"/>
+          <w:szCs w:val="20"/>
+        </w:rPr>
         <w:t xml:space="preserve"> 1</w:t>
       </w:r>
     </w:p>
     <w:p>
-      <w:r>
+      <w:pPr>
+        <w:rPr>
+          <w:rFonts w:ascii="Times New Roman" w:hAnsi="Times New Roman" w:cs="Times New Roman"/>
+          <w:sz w:val="20"/>
+          <w:szCs w:val="20"/>
+        </w:rPr>
+      </w:pPr>
+      <w:r>
+        <w:rPr>
+          <w:rFonts w:ascii="Times New Roman" w:hAnsi="Times New Roman" w:cs="Times New Roman"/>
+          <w:sz w:val="20"/>
+          <w:szCs w:val="20"/>
+        </w:rPr>
         <w:t xml:space="preserve"> </w:t>
       </w:r>
       <w:proofErr w:type="spellStart"/>
       <w:proofErr w:type="gramStart"/>
       <w:r>
+        <w:rPr>
+          <w:rFonts w:ascii="Times New Roman" w:hAnsi="Times New Roman" w:cs="Times New Roman"/>
+          <w:sz w:val="20"/>
+          <w:szCs w:val="20"/>
+        </w:rPr>
         <w:t>exec</w:t>
       </w:r>
       <w:proofErr w:type="spellEnd"/>
       <w:proofErr w:type="gramEnd"/>
       <w:r>
-        <w:t xml:space="preserve"> </w:t>
-      </w:r>
-      <w:proofErr w:type="spellStart"/>
-      <w:r>
+        <w:rPr>
+          <w:rFonts w:ascii="Times New Roman" w:hAnsi="Times New Roman" w:cs="Times New Roman"/>
+          <w:sz w:val="20"/>
+          <w:szCs w:val="20"/>
+        </w:rPr>
+        <w:t xml:space="preserve"> </w:t>
+      </w:r>
+      <w:proofErr w:type="spellStart"/>
+      <w:r>
+        <w:rPr>
+          <w:rFonts w:ascii="Times New Roman" w:hAnsi="Times New Roman" w:cs="Times New Roman"/>
+          <w:sz w:val="20"/>
+          <w:szCs w:val="20"/>
+        </w:rPr>
         <w:t>CaParType</w:t>
       </w:r>
       <w:proofErr w:type="spellEnd"/>
       <w:r>
+        <w:rPr>
+          <w:rFonts w:ascii="Times New Roman" w:hAnsi="Times New Roman" w:cs="Times New Roman"/>
+          <w:sz w:val="20"/>
+          <w:szCs w:val="20"/>
+        </w:rPr>
         <w:t xml:space="preserve"> 2</w:t>
       </w:r>
     </w:p>
-    <w:p/>
-    <w:p>
-      <w:r>
+    <w:p>
+      <w:pPr>
+        <w:rPr>
+          <w:rFonts w:ascii="Times New Roman" w:hAnsi="Times New Roman" w:cs="Times New Roman"/>
+          <w:sz w:val="20"/>
+          <w:szCs w:val="20"/>
+        </w:rPr>
+      </w:pPr>
+    </w:p>
+    <w:p>
+      <w:pPr>
+        <w:rPr>
+          <w:rFonts w:ascii="Times New Roman" w:hAnsi="Times New Roman" w:cs="Times New Roman"/>
+          <w:sz w:val="20"/>
+          <w:szCs w:val="20"/>
+        </w:rPr>
+      </w:pPr>
+      <w:r>
+        <w:rPr>
+          <w:rFonts w:ascii="Times New Roman" w:hAnsi="Times New Roman" w:cs="Times New Roman"/>
+          <w:sz w:val="20"/>
+          <w:szCs w:val="20"/>
+        </w:rPr>
         <w:t>Vue</w:t>
       </w:r>
     </w:p>
     <w:p>
+      <w:pPr>
+        <w:rPr>
+          <w:rFonts w:ascii="Times New Roman" w:hAnsi="Times New Roman" w:cs="Times New Roman"/>
+          <w:sz w:val="20"/>
+          <w:szCs w:val="20"/>
+        </w:rPr>
+      </w:pPr>
       <w:proofErr w:type="spellStart"/>
       <w:proofErr w:type="gramStart"/>
       <w:r>
+        <w:rPr>
+          <w:rFonts w:ascii="Times New Roman" w:hAnsi="Times New Roman" w:cs="Times New Roman"/>
+          <w:sz w:val="20"/>
+          <w:szCs w:val="20"/>
+        </w:rPr>
         <w:t>create</w:t>
       </w:r>
       <w:proofErr w:type="spellEnd"/>
       <w:proofErr w:type="gramEnd"/>
       <w:r>
-        <w:t xml:space="preserve"> </w:t>
-      </w:r>
-      <w:proofErr w:type="spellStart"/>
-      <w:r>
+        <w:rPr>
+          <w:rFonts w:ascii="Times New Roman" w:hAnsi="Times New Roman" w:cs="Times New Roman"/>
+          <w:sz w:val="20"/>
+          <w:szCs w:val="20"/>
+        </w:rPr>
+        <w:t xml:space="preserve"> </w:t>
+      </w:r>
+      <w:proofErr w:type="spellStart"/>
+      <w:r>
+        <w:rPr>
+          <w:rFonts w:ascii="Times New Roman" w:hAnsi="Times New Roman" w:cs="Times New Roman"/>
+          <w:sz w:val="20"/>
+          <w:szCs w:val="20"/>
+        </w:rPr>
         <w:t>view</w:t>
       </w:r>
       <w:proofErr w:type="spellEnd"/>
       <w:r>
-        <w:t xml:space="preserve"> </w:t>
-      </w:r>
-      <w:proofErr w:type="spellStart"/>
-      <w:r>
+        <w:rPr>
+          <w:rFonts w:ascii="Times New Roman" w:hAnsi="Times New Roman" w:cs="Times New Roman"/>
+          <w:sz w:val="20"/>
+          <w:szCs w:val="20"/>
+        </w:rPr>
+        <w:t xml:space="preserve"> </w:t>
+      </w:r>
+      <w:proofErr w:type="spellStart"/>
+      <w:r>
+        <w:rPr>
+          <w:rFonts w:ascii="Times New Roman" w:hAnsi="Times New Roman" w:cs="Times New Roman"/>
+          <w:sz w:val="20"/>
+          <w:szCs w:val="20"/>
+        </w:rPr>
         <w:t>ProduitFournisseur</w:t>
       </w:r>
       <w:proofErr w:type="spellEnd"/>
     </w:p>
     <w:p>
+      <w:pPr>
+        <w:rPr>
+          <w:rFonts w:ascii="Times New Roman" w:hAnsi="Times New Roman" w:cs="Times New Roman"/>
+          <w:sz w:val="20"/>
+          <w:szCs w:val="20"/>
+        </w:rPr>
+      </w:pPr>
       <w:proofErr w:type="gramStart"/>
       <w:r>
+        <w:rPr>
+          <w:rFonts w:ascii="Times New Roman" w:hAnsi="Times New Roman" w:cs="Times New Roman"/>
+          <w:sz w:val="20"/>
+          <w:szCs w:val="20"/>
+        </w:rPr>
         <w:t>as</w:t>
       </w:r>
       <w:proofErr w:type="gramEnd"/>
     </w:p>
     <w:p>
-      <w:r>
+      <w:pPr>
+        <w:rPr>
+          <w:rFonts w:ascii="Times New Roman" w:hAnsi="Times New Roman" w:cs="Times New Roman"/>
+          <w:sz w:val="20"/>
+          <w:szCs w:val="20"/>
+        </w:rPr>
+      </w:pPr>
+      <w:r>
+        <w:rPr>
+          <w:rFonts w:ascii="Times New Roman" w:hAnsi="Times New Roman" w:cs="Times New Roman"/>
+          <w:sz w:val="20"/>
+          <w:szCs w:val="20"/>
+        </w:rPr>
         <w:t xml:space="preserve">select </w:t>
       </w:r>
       <w:proofErr w:type="spellStart"/>
       <w:r>
+        <w:rPr>
+          <w:rFonts w:ascii="Times New Roman" w:hAnsi="Times New Roman" w:cs="Times New Roman"/>
+          <w:sz w:val="20"/>
+          <w:szCs w:val="20"/>
+        </w:rPr>
         <w:t>fournisseur.fournisseur_id</w:t>
       </w:r>
       <w:proofErr w:type="spellEnd"/>
       <w:r>
+        <w:rPr>
+          <w:rFonts w:ascii="Times New Roman" w:hAnsi="Times New Roman" w:cs="Times New Roman"/>
+          <w:sz w:val="20"/>
+          <w:szCs w:val="20"/>
+        </w:rPr>
         <w:t xml:space="preserve"> as '</w:t>
       </w:r>
       <w:proofErr w:type="spellStart"/>
       <w:r>
+        <w:rPr>
+          <w:rFonts w:ascii="Times New Roman" w:hAnsi="Times New Roman" w:cs="Times New Roman"/>
+          <w:sz w:val="20"/>
+          <w:szCs w:val="20"/>
+        </w:rPr>
         <w:t>num</w:t>
       </w:r>
       <w:proofErr w:type="spellEnd"/>
       <w:r>
+        <w:rPr>
+          <w:rFonts w:ascii="Times New Roman" w:hAnsi="Times New Roman" w:cs="Times New Roman"/>
+          <w:sz w:val="20"/>
+          <w:szCs w:val="20"/>
+        </w:rPr>
         <w:t xml:space="preserve"> Fournisseur', </w:t>
       </w:r>
       <w:proofErr w:type="spellStart"/>
       <w:r>
+        <w:rPr>
+          <w:rFonts w:ascii="Times New Roman" w:hAnsi="Times New Roman" w:cs="Times New Roman"/>
+          <w:sz w:val="20"/>
+          <w:szCs w:val="20"/>
+        </w:rPr>
         <w:t>fourni</w:t>
       </w:r>
       <w:r>
+        <w:rPr>
+          <w:rFonts w:ascii="Times New Roman" w:hAnsi="Times New Roman" w:cs="Times New Roman"/>
+          <w:sz w:val="20"/>
+          <w:szCs w:val="20"/>
+        </w:rPr>
         <w:t>sseur.fournisseur_nom</w:t>
       </w:r>
       <w:proofErr w:type="spellEnd"/>
       <w:r>
+        <w:rPr>
+          <w:rFonts w:ascii="Times New Roman" w:hAnsi="Times New Roman" w:cs="Times New Roman"/>
+          <w:sz w:val="20"/>
+          <w:szCs w:val="20"/>
+        </w:rPr>
         <w:t xml:space="preserve"> as 'nom </w:t>
       </w:r>
       <w:proofErr w:type="gramStart"/>
       <w:r>
+        <w:rPr>
+          <w:rFonts w:ascii="Times New Roman" w:hAnsi="Times New Roman" w:cs="Times New Roman"/>
+          <w:sz w:val="20"/>
+          <w:szCs w:val="20"/>
+        </w:rPr>
         <w:t>fo</w:t>
       </w:r>
-      <w:bookmarkStart w:id="0" w:name="_GoBack"/>
-      <w:bookmarkEnd w:id="0"/>
-      <w:r>
+      <w:r>
+        <w:rPr>
+          <w:rFonts w:ascii="Times New Roman" w:hAnsi="Times New Roman" w:cs="Times New Roman"/>
+          <w:sz w:val="20"/>
+          <w:szCs w:val="20"/>
+        </w:rPr>
         <w:t>urnisseur' ,</w:t>
       </w:r>
       <w:proofErr w:type="gramEnd"/>
       <w:r>
-        <w:t xml:space="preserve"> </w:t>
-      </w:r>
-      <w:proofErr w:type="spellStart"/>
-      <w:r>
+        <w:rPr>
+          <w:rFonts w:ascii="Times New Roman" w:hAnsi="Times New Roman" w:cs="Times New Roman"/>
+          <w:sz w:val="20"/>
+          <w:szCs w:val="20"/>
+        </w:rPr>
+        <w:t xml:space="preserve"> </w:t>
+      </w:r>
+      <w:proofErr w:type="spellStart"/>
+      <w:r>
+        <w:rPr>
+          <w:rFonts w:ascii="Times New Roman" w:hAnsi="Times New Roman" w:cs="Times New Roman"/>
+          <w:sz w:val="20"/>
+          <w:szCs w:val="20"/>
+        </w:rPr>
         <w:t>produit_id</w:t>
       </w:r>
       <w:proofErr w:type="spellEnd"/>
       <w:r>
+        <w:rPr>
+          <w:rFonts w:ascii="Times New Roman" w:hAnsi="Times New Roman" w:cs="Times New Roman"/>
+          <w:sz w:val="20"/>
+          <w:szCs w:val="20"/>
+        </w:rPr>
         <w:t xml:space="preserve">, </w:t>
       </w:r>
       <w:proofErr w:type="spellStart"/>
       <w:r>
+        <w:rPr>
+          <w:rFonts w:ascii="Times New Roman" w:hAnsi="Times New Roman" w:cs="Times New Roman"/>
+          <w:sz w:val="20"/>
+          <w:szCs w:val="20"/>
+        </w:rPr>
         <w:t>produit_nomcourt,produit_nom</w:t>
       </w:r>
       <w:proofErr w:type="spellEnd"/>
       <w:r>
+        <w:rPr>
+          <w:rFonts w:ascii="Times New Roman" w:hAnsi="Times New Roman" w:cs="Times New Roman"/>
+          <w:sz w:val="20"/>
+          <w:szCs w:val="20"/>
+        </w:rPr>
         <w:t xml:space="preserve">,  </w:t>
       </w:r>
       <w:proofErr w:type="spellStart"/>
       <w:r>
+        <w:rPr>
+          <w:rFonts w:ascii="Times New Roman" w:hAnsi="Times New Roman" w:cs="Times New Roman"/>
+          <w:sz w:val="20"/>
+          <w:szCs w:val="20"/>
+        </w:rPr>
         <w:t>produit_prixachat,produit_prixht,produit_etat,produit_validite</w:t>
       </w:r>
       <w:proofErr w:type="spellEnd"/>
       <w:r>
+        <w:rPr>
+          <w:rFonts w:ascii="Times New Roman" w:hAnsi="Times New Roman" w:cs="Times New Roman"/>
+          <w:sz w:val="20"/>
+          <w:szCs w:val="20"/>
+        </w:rPr>
         <w:t xml:space="preserve">, </w:t>
       </w:r>
       <w:proofErr w:type="spellStart"/>
       <w:r>
+        <w:rPr>
+          <w:rFonts w:ascii="Times New Roman" w:hAnsi="Times New Roman" w:cs="Times New Roman"/>
+          <w:sz w:val="20"/>
+          <w:szCs w:val="20"/>
+        </w:rPr>
         <w:t>produit_photo</w:t>
       </w:r>
       <w:proofErr w:type="spellEnd"/>
     </w:p>
     <w:p>
+      <w:pPr>
+        <w:rPr>
+          <w:rFonts w:ascii="Times New Roman" w:hAnsi="Times New Roman" w:cs="Times New Roman"/>
+          <w:sz w:val="20"/>
+          <w:szCs w:val="20"/>
+        </w:rPr>
+      </w:pPr>
       <w:proofErr w:type="spellStart"/>
       <w:proofErr w:type="gramStart"/>
       <w:r>
+        <w:rPr>
+          <w:rFonts w:ascii="Times New Roman" w:hAnsi="Times New Roman" w:cs="Times New Roman"/>
+          <w:sz w:val="20"/>
+          <w:szCs w:val="20"/>
+        </w:rPr>
         <w:t>from</w:t>
       </w:r>
       <w:proofErr w:type="spellEnd"/>
       <w:proofErr w:type="gramEnd"/>
       <w:r>
+        <w:rPr>
+          <w:rFonts w:ascii="Times New Roman" w:hAnsi="Times New Roman" w:cs="Times New Roman"/>
+          <w:sz w:val="20"/>
+          <w:szCs w:val="20"/>
+        </w:rPr>
         <w:t xml:space="preserve"> produit</w:t>
       </w:r>
     </w:p>
     <w:p>
+      <w:pPr>
+        <w:rPr>
+          <w:rFonts w:ascii="Times New Roman" w:hAnsi="Times New Roman" w:cs="Times New Roman"/>
+          <w:sz w:val="20"/>
+          <w:szCs w:val="20"/>
+        </w:rPr>
+      </w:pPr>
       <w:proofErr w:type="spellStart"/>
       <w:proofErr w:type="gramStart"/>
       <w:r>
+        <w:rPr>
+          <w:rFonts w:ascii="Times New Roman" w:hAnsi="Times New Roman" w:cs="Times New Roman"/>
+          <w:sz w:val="20"/>
+          <w:szCs w:val="20"/>
+        </w:rPr>
         <w:t>join</w:t>
       </w:r>
       <w:proofErr w:type="spellEnd"/>
       <w:proofErr w:type="gramEnd"/>
       <w:r>
+        <w:rPr>
+          <w:rFonts w:ascii="Times New Roman" w:hAnsi="Times New Roman" w:cs="Times New Roman"/>
+          <w:sz w:val="20"/>
+          <w:szCs w:val="20"/>
+        </w:rPr>
         <w:t xml:space="preserve"> fournisseur on </w:t>
       </w:r>
       <w:proofErr w:type="spellStart"/>
       <w:r>
+        <w:rPr>
+          <w:rFonts w:ascii="Times New Roman" w:hAnsi="Times New Roman" w:cs="Times New Roman"/>
+          <w:sz w:val="20"/>
+          <w:szCs w:val="20"/>
+        </w:rPr>
         <w:t>produit.fournisseur_id</w:t>
       </w:r>
       <w:proofErr w:type="spellEnd"/>
       <w:r>
+        <w:rPr>
+          <w:rFonts w:ascii="Times New Roman" w:hAnsi="Times New Roman" w:cs="Times New Roman"/>
+          <w:sz w:val="20"/>
+          <w:szCs w:val="20"/>
+        </w:rPr>
         <w:t>=</w:t>
       </w:r>
       <w:proofErr w:type="spellStart"/>
       <w:r>
+        <w:rPr>
+          <w:rFonts w:ascii="Times New Roman" w:hAnsi="Times New Roman" w:cs="Times New Roman"/>
+          <w:sz w:val="20"/>
+          <w:szCs w:val="20"/>
+        </w:rPr>
         <w:t>fournisseur.fournisseur_id</w:t>
       </w:r>
       <w:proofErr w:type="spellEnd"/>
     </w:p>
-    <w:p/>
-    <w:p>
+    <w:p>
+      <w:pPr>
+        <w:rPr>
+          <w:rFonts w:ascii="Times New Roman" w:hAnsi="Times New Roman" w:cs="Times New Roman"/>
+          <w:sz w:val="20"/>
+          <w:szCs w:val="20"/>
+        </w:rPr>
+      </w:pPr>
+    </w:p>
+    <w:p>
+      <w:pPr>
+        <w:rPr>
+          <w:rFonts w:ascii="Times New Roman" w:hAnsi="Times New Roman" w:cs="Times New Roman"/>
+          <w:sz w:val="20"/>
+          <w:szCs w:val="20"/>
+        </w:rPr>
+      </w:pPr>
       <w:proofErr w:type="gramStart"/>
       <w:r>
+        <w:rPr>
+          <w:rFonts w:ascii="Times New Roman" w:hAnsi="Times New Roman" w:cs="Times New Roman"/>
+          <w:sz w:val="20"/>
+          <w:szCs w:val="20"/>
+        </w:rPr>
         <w:t>go</w:t>
       </w:r>
       <w:proofErr w:type="gramEnd"/>
     </w:p>
-    <w:p/>
-    <w:p>
-      <w:r>
+    <w:p>
+      <w:pPr>
+        <w:rPr>
+          <w:rFonts w:ascii="Times New Roman" w:hAnsi="Times New Roman" w:cs="Times New Roman"/>
+          <w:sz w:val="20"/>
+          <w:szCs w:val="20"/>
+        </w:rPr>
+      </w:pPr>
+    </w:p>
+    <w:p>
+      <w:pPr>
+        <w:rPr>
+          <w:rFonts w:ascii="Times New Roman" w:hAnsi="Times New Roman" w:cs="Times New Roman"/>
+          <w:sz w:val="20"/>
+          <w:szCs w:val="20"/>
+        </w:rPr>
+      </w:pPr>
+      <w:r>
+        <w:rPr>
+          <w:rFonts w:ascii="Times New Roman" w:hAnsi="Times New Roman" w:cs="Times New Roman"/>
+          <w:sz w:val="20"/>
+          <w:szCs w:val="20"/>
+        </w:rPr>
         <w:t>--puis</w:t>
       </w:r>
     </w:p>
-    <w:p/>
-    <w:p>
+    <w:p>
+      <w:pPr>
+        <w:rPr>
+          <w:rFonts w:ascii="Times New Roman" w:hAnsi="Times New Roman" w:cs="Times New Roman"/>
+          <w:sz w:val="20"/>
+          <w:szCs w:val="20"/>
+        </w:rPr>
+      </w:pPr>
+    </w:p>
+    <w:p>
+      <w:pPr>
+        <w:rPr>
+          <w:rFonts w:ascii="Times New Roman" w:hAnsi="Times New Roman" w:cs="Times New Roman"/>
+          <w:sz w:val="20"/>
+          <w:szCs w:val="20"/>
+        </w:rPr>
+      </w:pPr>
       <w:proofErr w:type="gramStart"/>
       <w:r>
+        <w:rPr>
+          <w:rFonts w:ascii="Times New Roman" w:hAnsi="Times New Roman" w:cs="Times New Roman"/>
+          <w:sz w:val="20"/>
+          <w:szCs w:val="20"/>
+        </w:rPr>
         <w:t>select</w:t>
       </w:r>
       <w:proofErr w:type="gramEnd"/>
       <w:r>
+        <w:rPr>
+          <w:rFonts w:ascii="Times New Roman" w:hAnsi="Times New Roman" w:cs="Times New Roman"/>
+          <w:sz w:val="20"/>
+          <w:szCs w:val="20"/>
+        </w:rPr>
         <w:t xml:space="preserve"> * </w:t>
       </w:r>
       <w:proofErr w:type="spellStart"/>
       <w:r>
+        <w:rPr>
+          <w:rFonts w:ascii="Times New Roman" w:hAnsi="Times New Roman" w:cs="Times New Roman"/>
+          <w:sz w:val="20"/>
+          <w:szCs w:val="20"/>
+        </w:rPr>
         <w:t>from</w:t>
       </w:r>
       <w:proofErr w:type="spellEnd"/>
       <w:r>
-        <w:t xml:space="preserve"> </w:t>
-      </w:r>
-      <w:proofErr w:type="spellStart"/>
-      <w:r>
+        <w:rPr>
+          <w:rFonts w:ascii="Times New Roman" w:hAnsi="Times New Roman" w:cs="Times New Roman"/>
+          <w:sz w:val="20"/>
+          <w:szCs w:val="20"/>
+        </w:rPr>
+        <w:t xml:space="preserve"> </w:t>
+      </w:r>
+      <w:proofErr w:type="spellStart"/>
+      <w:r>
+        <w:rPr>
+          <w:rFonts w:ascii="Times New Roman" w:hAnsi="Times New Roman" w:cs="Times New Roman"/>
+          <w:sz w:val="20"/>
+          <w:szCs w:val="20"/>
+        </w:rPr>
         <w:t>ProduitFournisseur</w:t>
       </w:r>
       <w:proofErr w:type="spellEnd"/>
     </w:p>
-    <w:p/>
-    <w:p/>
-    <w:p/>
-    <w:p/>
-    <w:p/>
-    <w:p/>
+    <w:p>
+      <w:pPr>
+        <w:rPr>
+          <w:rFonts w:ascii="Times New Roman" w:hAnsi="Times New Roman" w:cs="Times New Roman"/>
+          <w:sz w:val="20"/>
+          <w:szCs w:val="20"/>
+        </w:rPr>
+      </w:pPr>
+    </w:p>
     <w:sectPr>
       <w:pgSz w:w="11906" w:h="16838"/>
       <w:pgMar w:top="1417" w:right="1417" w:bottom="1417" w:left="1417" w:header="708" w:footer="708" w:gutter="0"/>

</xml_diff>